<commit_message>
Finished esercitazione 2 and 3
</commit_message>
<xml_diff>
--- a/relazioneEsercitazioni.docx
+++ b/relazioneEsercitazioni.docx
@@ -503,25 +503,40 @@
           <w:rFonts w:ascii="SFRM1440" w:hAnsi="SFRM1440" w:cs="SFRM1440"/>
           <w:sz w:val="29"/>
           <w:szCs w:val="29"/>
-        </w:rPr>
-      </w:pPr>
-      <w:proofErr w:type="spellStart"/>
+          <w:u w:val="single"/>
+        </w:rPr>
+      </w:pPr>
       <w:r>
         <w:rPr>
           <w:rFonts w:ascii="SFRM1440" w:hAnsi="SFRM1440" w:cs="SFRM1440"/>
           <w:sz w:val="29"/>
           <w:szCs w:val="29"/>
         </w:rPr>
-        <w:t>a.a</w:t>
-      </w:r>
-      <w:proofErr w:type="spellEnd"/>
+        <w:t>a.a. 20</w:t>
+      </w:r>
       <w:r>
         <w:rPr>
           <w:rFonts w:ascii="SFRM1440" w:hAnsi="SFRM1440" w:cs="SFRM1440"/>
           <w:sz w:val="29"/>
           <w:szCs w:val="29"/>
         </w:rPr>
-        <w:t>. 2020/2021</w:t>
+        <w:t>19</w:t>
+      </w:r>
+      <w:r>
+        <w:rPr>
+          <w:rFonts w:ascii="SFRM1440" w:hAnsi="SFRM1440" w:cs="SFRM1440"/>
+          <w:sz w:val="29"/>
+          <w:szCs w:val="29"/>
+        </w:rPr>
+        <w:t>/202</w:t>
+      </w:r>
+      <w:r>
+        <w:rPr>
+          <w:rFonts w:ascii="SFRM1440" w:hAnsi="SFRM1440" w:cs="SFRM1440"/>
+          <w:sz w:val="29"/>
+          <w:szCs w:val="29"/>
+        </w:rPr>
+        <w:t>0</w:t>
       </w:r>
     </w:p>
     <w:p>
@@ -557,13 +572,8 @@
         </w:numPr>
       </w:pPr>
       <w:r>
-        <w:t xml:space="preserve">Lemmatizzazione e rimozione delle </w:t>
-      </w:r>
-      <w:proofErr w:type="spellStart"/>
-      <w:r>
-        <w:t>stopword</w:t>
-      </w:r>
-      <w:proofErr w:type="spellEnd"/>
+        <w:t>Lemmatizzazione e rimozione delle stopword</w:t>
+      </w:r>
     </w:p>
     <w:p>
       <w:pPr>
@@ -579,39 +589,7 @@
     </w:p>
     <w:p>
       <w:r>
-        <w:t xml:space="preserve">Per la fase 1 ho utilizzato le funzioni di </w:t>
-      </w:r>
-      <w:proofErr w:type="spellStart"/>
-      <w:r>
-        <w:t>nltk</w:t>
-      </w:r>
-      <w:proofErr w:type="spellEnd"/>
-      <w:r>
-        <w:t xml:space="preserve"> che mette già a disposizione un elenco di </w:t>
-      </w:r>
-      <w:proofErr w:type="spellStart"/>
-      <w:r>
-        <w:t>stopwords</w:t>
-      </w:r>
-      <w:proofErr w:type="spellEnd"/>
-      <w:r>
-        <w:t xml:space="preserve"> inglesi che ho semplicemente rimosso dalle frasi che sono state precedentemente </w:t>
-      </w:r>
-      <w:proofErr w:type="spellStart"/>
-      <w:r>
-        <w:t>tokenizzate</w:t>
-      </w:r>
-      <w:proofErr w:type="spellEnd"/>
-      <w:r>
-        <w:t xml:space="preserve"> sempre utilizzando </w:t>
-      </w:r>
-      <w:proofErr w:type="spellStart"/>
-      <w:r>
-        <w:t>nltk</w:t>
-      </w:r>
-      <w:proofErr w:type="spellEnd"/>
-      <w:r>
-        <w:t>.</w:t>
+        <w:t>Per la fase 1 ho utilizzato le funzioni di nltk che mette già a disposizione un elenco di stopwords inglesi che ho semplicemente rimosso dalle frasi che sono state precedentemente tokenizzate sempre utilizzando nltk.</w:t>
       </w:r>
       <w:r>
         <w:br/>
@@ -620,15 +598,7 @@
     </w:p>
     <w:p>
       <w:r>
-        <w:t>Per la fase 2 ho calcolato l’</w:t>
-      </w:r>
-      <w:proofErr w:type="spellStart"/>
-      <w:r>
-        <w:t>overlap</w:t>
-      </w:r>
-      <w:proofErr w:type="spellEnd"/>
-      <w:r>
-        <w:t xml:space="preserve"> medio dei lemmi delle definizioni di ogni concetto.</w:t>
+        <w:t>Per la fase 2 ho calcolato l’overlap medio dei lemmi delle definizioni di ogni concetto.</w:t>
       </w:r>
     </w:p>
     <w:p>
@@ -763,15 +733,7 @@
               <w:cnfStyle w:val="000000000000" w:firstRow="0" w:lastRow="0" w:firstColumn="0" w:lastColumn="0" w:oddVBand="0" w:evenVBand="0" w:oddHBand="0" w:evenHBand="0" w:firstRowFirstColumn="0" w:firstRowLastColumn="0" w:lastRowFirstColumn="0" w:lastRowLastColumn="0"/>
             </w:pPr>
             <w:r>
-              <w:t>8.47% (</w:t>
-            </w:r>
-            <w:proofErr w:type="spellStart"/>
-            <w:r>
-              <w:t>Compassion</w:t>
-            </w:r>
-            <w:proofErr w:type="spellEnd"/>
-            <w:r>
-              <w:t>)</w:t>
+              <w:t>8.47% (Compassion)</w:t>
             </w:r>
           </w:p>
         </w:tc>
@@ -785,15 +747,7 @@
               <w:cnfStyle w:val="000000000000" w:firstRow="0" w:lastRow="0" w:firstColumn="0" w:lastColumn="0" w:oddVBand="0" w:evenVBand="0" w:oddHBand="0" w:evenHBand="0" w:firstRowFirstColumn="0" w:firstRowLastColumn="0" w:lastRowFirstColumn="0" w:lastRowLastColumn="0"/>
             </w:pPr>
             <w:r>
-              <w:t>15.8% (</w:t>
-            </w:r>
-            <w:proofErr w:type="spellStart"/>
-            <w:r>
-              <w:t>Molecule</w:t>
-            </w:r>
-            <w:proofErr w:type="spellEnd"/>
-            <w:r>
-              <w:t>)</w:t>
+              <w:t>15.8% (Molecule)</w:t>
             </w:r>
           </w:p>
         </w:tc>
@@ -810,6 +764,9 @@
       </w:r>
     </w:p>
     <w:p/>
+    <w:p/>
+    <w:p/>
+    <w:p/>
     <w:p>
       <w:pPr>
         <w:pStyle w:val="Titolo2"/>
@@ -825,9 +782,883 @@
     </w:p>
     <w:p>
       <w:r>
-        <w:t>Gli step che ho seguito per completare questo risultato sono i seguenti:</w:t>
-      </w:r>
-    </w:p>
+        <w:t>Gli step che ho seguito per completare questo risultato sono i seguenti</w:t>
+      </w:r>
+      <w:r>
+        <w:t xml:space="preserve"> (ripetuti per ogni concetto)</w:t>
+      </w:r>
+      <w:r>
+        <w:t>:</w:t>
+      </w:r>
+    </w:p>
+    <w:p>
+      <w:pPr>
+        <w:pStyle w:val="Paragrafoelenco"/>
+        <w:numPr>
+          <w:ilvl w:val="0"/>
+          <w:numId w:val="3"/>
+        </w:numPr>
+      </w:pPr>
+      <w:r>
+        <w:t>Identificazione dei token, lemmatizzazione e rimozione stopwords da ogni definizione</w:t>
+      </w:r>
+    </w:p>
+    <w:p>
+      <w:pPr>
+        <w:pStyle w:val="Paragrafoelenco"/>
+        <w:numPr>
+          <w:ilvl w:val="0"/>
+          <w:numId w:val="3"/>
+        </w:numPr>
+      </w:pPr>
+      <w:r>
+        <w:t>Calcolo frequenza token considerando tutte le definizioni</w:t>
+      </w:r>
+    </w:p>
+    <w:p>
+      <w:pPr>
+        <w:pStyle w:val="Paragrafoelenco"/>
+        <w:numPr>
+          <w:ilvl w:val="0"/>
+          <w:numId w:val="3"/>
+        </w:numPr>
+      </w:pPr>
+      <w:r>
+        <w:t>Trovo contesto utilizzando examples,definitions, iperonimi e iponimi di ogni synset associato ad un termine (il synset associato ad ogni termine lo trovo applicando l’algoritmo di Lesk e usando i token trovati nelle definizioni come contesto)</w:t>
+      </w:r>
+    </w:p>
+    <w:p>
+      <w:pPr>
+        <w:pStyle w:val="Paragrafoelenco"/>
+        <w:numPr>
+          <w:ilvl w:val="0"/>
+          <w:numId w:val="3"/>
+        </w:numPr>
+      </w:pPr>
+      <w:r>
+        <w:t>G</w:t>
+      </w:r>
+      <w:r>
+        <w:t>enero una lista con tutti gli iponimi di ogni iperonimo di ogni synset</w:t>
+      </w:r>
+      <w:r>
+        <w:t>. Durante la creazione di questa lista considero iperonimi i termini che hanno una frequenza maggiore di una certa soglia (e quindi per questi conduco la ricerca sui loro iponimi)</w:t>
+      </w:r>
+    </w:p>
+    <w:p>
+      <w:pPr>
+        <w:pStyle w:val="Paragrafoelenco"/>
+        <w:numPr>
+          <w:ilvl w:val="0"/>
+          <w:numId w:val="3"/>
+        </w:numPr>
+      </w:pPr>
+      <w:r>
+        <w:t>Per ogni concetto ritorno l’iponimo che è più simile (in termini di overlap del suo contesto col contesto trovato al punto 3)</w:t>
+      </w:r>
+      <w:r>
+        <w:t>.</w:t>
+      </w:r>
+    </w:p>
+    <w:p>
+      <w:r>
+        <w:t>Questi sono i risultati ottenuti:</w:t>
+      </w:r>
+    </w:p>
+    <w:tbl>
+      <w:tblPr>
+        <w:tblStyle w:val="Tabellagriglia4-colore1"/>
+        <w:tblW w:w="0" w:type="auto"/>
+        <w:tblLook w:val="04A0" w:firstRow="1" w:lastRow="0" w:firstColumn="1" w:lastColumn="0" w:noHBand="0" w:noVBand="1"/>
+      </w:tblPr>
+      <w:tblGrid>
+        <w:gridCol w:w="3209"/>
+        <w:gridCol w:w="3209"/>
+      </w:tblGrid>
+      <w:tr>
+        <w:trPr>
+          <w:cnfStyle w:val="100000000000" w:firstRow="1" w:lastRow="0" w:firstColumn="0" w:lastColumn="0" w:oddVBand="0" w:evenVBand="0" w:oddHBand="0" w:evenHBand="0" w:firstRowFirstColumn="0" w:firstRowLastColumn="0" w:lastRowFirstColumn="0" w:lastRowLastColumn="0"/>
+        </w:trPr>
+        <w:tc>
+          <w:tcPr>
+            <w:cnfStyle w:val="001000000000" w:firstRow="0" w:lastRow="0" w:firstColumn="1" w:lastColumn="0" w:oddVBand="0" w:evenVBand="0" w:oddHBand="0" w:evenHBand="0" w:firstRowFirstColumn="0" w:firstRowLastColumn="0" w:lastRowFirstColumn="0" w:lastRowLastColumn="0"/>
+            <w:tcW w:w="3209" w:type="dxa"/>
+          </w:tcPr>
+          <w:p>
+            <w:pPr>
+              <w:jc w:val="center"/>
+            </w:pPr>
+            <w:r>
+              <w:lastRenderedPageBreak/>
+              <w:t>CORRETTO</w:t>
+            </w:r>
+          </w:p>
+        </w:tc>
+        <w:tc>
+          <w:tcPr>
+            <w:tcW w:w="3209" w:type="dxa"/>
+          </w:tcPr>
+          <w:p>
+            <w:pPr>
+              <w:jc w:val="center"/>
+              <w:cnfStyle w:val="100000000000" w:firstRow="1" w:lastRow="0" w:firstColumn="0" w:lastColumn="0" w:oddVBand="0" w:evenVBand="0" w:oddHBand="0" w:evenHBand="0" w:firstRowFirstColumn="0" w:firstRowLastColumn="0" w:lastRowFirstColumn="0" w:lastRowLastColumn="0"/>
+            </w:pPr>
+            <w:r>
+              <w:t>SYNSET IDENTIFICATO</w:t>
+            </w:r>
+          </w:p>
+        </w:tc>
+      </w:tr>
+      <w:tr>
+        <w:trPr>
+          <w:cnfStyle w:val="000000100000" w:firstRow="0" w:lastRow="0" w:firstColumn="0" w:lastColumn="0" w:oddVBand="0" w:evenVBand="0" w:oddHBand="1" w:evenHBand="0" w:firstRowFirstColumn="0" w:firstRowLastColumn="0" w:lastRowFirstColumn="0" w:lastRowLastColumn="0"/>
+        </w:trPr>
+        <w:tc>
+          <w:tcPr>
+            <w:cnfStyle w:val="001000000000" w:firstRow="0" w:lastRow="0" w:firstColumn="1" w:lastColumn="0" w:oddVBand="0" w:evenVBand="0" w:oddHBand="0" w:evenHBand="0" w:firstRowFirstColumn="0" w:firstRowLastColumn="0" w:lastRowFirstColumn="0" w:lastRowLastColumn="0"/>
+            <w:tcW w:w="3209" w:type="dxa"/>
+          </w:tcPr>
+          <w:p>
+            <w:r>
+              <w:t>JUSTICE</w:t>
+            </w:r>
+          </w:p>
+        </w:tc>
+        <w:tc>
+          <w:tcPr>
+            <w:tcW w:w="3209" w:type="dxa"/>
+          </w:tcPr>
+          <w:p>
+            <w:pPr>
+              <w:cnfStyle w:val="000000100000" w:firstRow="0" w:lastRow="0" w:firstColumn="0" w:lastColumn="0" w:oddVBand="0" w:evenVBand="0" w:oddHBand="1" w:evenHBand="0" w:firstRowFirstColumn="0" w:firstRowLastColumn="0" w:lastRowFirstColumn="0" w:lastRowLastColumn="0"/>
+            </w:pPr>
+            <w:r>
+              <w:t>human_right.n.01</w:t>
+            </w:r>
+          </w:p>
+        </w:tc>
+      </w:tr>
+      <w:tr>
+        <w:tc>
+          <w:tcPr>
+            <w:cnfStyle w:val="001000000000" w:firstRow="0" w:lastRow="0" w:firstColumn="1" w:lastColumn="0" w:oddVBand="0" w:evenVBand="0" w:oddHBand="0" w:evenHBand="0" w:firstRowFirstColumn="0" w:firstRowLastColumn="0" w:lastRowFirstColumn="0" w:lastRowLastColumn="0"/>
+            <w:tcW w:w="3209" w:type="dxa"/>
+          </w:tcPr>
+          <w:p>
+            <w:r>
+              <w:t>PATIENCE</w:t>
+            </w:r>
+          </w:p>
+        </w:tc>
+        <w:tc>
+          <w:tcPr>
+            <w:tcW w:w="3209" w:type="dxa"/>
+          </w:tcPr>
+          <w:p>
+            <w:pPr>
+              <w:cnfStyle w:val="000000000000" w:firstRow="0" w:lastRow="0" w:firstColumn="0" w:lastColumn="0" w:oddVBand="0" w:evenVBand="0" w:oddHBand="0" w:evenHBand="0" w:firstRowFirstColumn="0" w:firstRowLastColumn="0" w:lastRowFirstColumn="0" w:lastRowLastColumn="0"/>
+            </w:pPr>
+            <w:r>
+              <w:t>excitement.n.02</w:t>
+            </w:r>
+          </w:p>
+        </w:tc>
+      </w:tr>
+      <w:tr>
+        <w:trPr>
+          <w:cnfStyle w:val="000000100000" w:firstRow="0" w:lastRow="0" w:firstColumn="0" w:lastColumn="0" w:oddVBand="0" w:evenVBand="0" w:oddHBand="1" w:evenHBand="0" w:firstRowFirstColumn="0" w:firstRowLastColumn="0" w:lastRowFirstColumn="0" w:lastRowLastColumn="0"/>
+        </w:trPr>
+        <w:tc>
+          <w:tcPr>
+            <w:cnfStyle w:val="001000000000" w:firstRow="0" w:lastRow="0" w:firstColumn="1" w:lastColumn="0" w:oddVBand="0" w:evenVBand="0" w:oddHBand="0" w:evenHBand="0" w:firstRowFirstColumn="0" w:firstRowLastColumn="0" w:lastRowFirstColumn="0" w:lastRowLastColumn="0"/>
+            <w:tcW w:w="3209" w:type="dxa"/>
+          </w:tcPr>
+          <w:p>
+            <w:r>
+              <w:t>GREED</w:t>
+            </w:r>
+          </w:p>
+        </w:tc>
+        <w:tc>
+          <w:tcPr>
+            <w:tcW w:w="3209" w:type="dxa"/>
+          </w:tcPr>
+          <w:p>
+            <w:pPr>
+              <w:cnfStyle w:val="000000100000" w:firstRow="0" w:lastRow="0" w:firstColumn="0" w:lastColumn="0" w:oddVBand="0" w:evenVBand="0" w:oddHBand="1" w:evenHBand="0" w:firstRowFirstColumn="0" w:firstRowLastColumn="0" w:lastRowFirstColumn="0" w:lastRowLastColumn="0"/>
+            </w:pPr>
+            <w:r>
+              <w:t>one.n.02</w:t>
+            </w:r>
+          </w:p>
+        </w:tc>
+      </w:tr>
+      <w:tr>
+        <w:tc>
+          <w:tcPr>
+            <w:cnfStyle w:val="001000000000" w:firstRow="0" w:lastRow="0" w:firstColumn="1" w:lastColumn="0" w:oddVBand="0" w:evenVBand="0" w:oddHBand="0" w:evenHBand="0" w:firstRowFirstColumn="0" w:firstRowLastColumn="0" w:lastRowFirstColumn="0" w:lastRowLastColumn="0"/>
+            <w:tcW w:w="3209" w:type="dxa"/>
+          </w:tcPr>
+          <w:p>
+            <w:r>
+              <w:t>POLITICS</w:t>
+            </w:r>
+          </w:p>
+        </w:tc>
+        <w:tc>
+          <w:tcPr>
+            <w:tcW w:w="3209" w:type="dxa"/>
+          </w:tcPr>
+          <w:p>
+            <w:pPr>
+              <w:cnfStyle w:val="000000000000" w:firstRow="0" w:lastRow="0" w:firstColumn="0" w:lastColumn="0" w:oddVBand="0" w:evenVBand="0" w:oddHBand="0" w:evenHBand="0" w:firstRowFirstColumn="0" w:firstRowLastColumn="0" w:lastRowFirstColumn="0" w:lastRowLastColumn="0"/>
+            </w:pPr>
+            <w:r>
+              <w:t>government.n.03</w:t>
+            </w:r>
+          </w:p>
+        </w:tc>
+      </w:tr>
+      <w:tr>
+        <w:trPr>
+          <w:cnfStyle w:val="000000100000" w:firstRow="0" w:lastRow="0" w:firstColumn="0" w:lastColumn="0" w:oddVBand="0" w:evenVBand="0" w:oddHBand="1" w:evenHBand="0" w:firstRowFirstColumn="0" w:firstRowLastColumn="0" w:lastRowFirstColumn="0" w:lastRowLastColumn="0"/>
+        </w:trPr>
+        <w:tc>
+          <w:tcPr>
+            <w:cnfStyle w:val="001000000000" w:firstRow="0" w:lastRow="0" w:firstColumn="1" w:lastColumn="0" w:oddVBand="0" w:evenVBand="0" w:oddHBand="0" w:evenHBand="0" w:firstRowFirstColumn="0" w:firstRowLastColumn="0" w:lastRowFirstColumn="0" w:lastRowLastColumn="0"/>
+            <w:tcW w:w="3209" w:type="dxa"/>
+          </w:tcPr>
+          <w:p>
+            <w:r>
+              <w:t>FOOD</w:t>
+            </w:r>
+          </w:p>
+        </w:tc>
+        <w:tc>
+          <w:tcPr>
+            <w:tcW w:w="3209" w:type="dxa"/>
+          </w:tcPr>
+          <w:p>
+            <w:pPr>
+              <w:cnfStyle w:val="000000100000" w:firstRow="0" w:lastRow="0" w:firstColumn="0" w:lastColumn="0" w:oddVBand="0" w:evenVBand="0" w:oddHBand="1" w:evenHBand="0" w:firstRowFirstColumn="0" w:firstRowLastColumn="0" w:lastRowFirstColumn="0" w:lastRowLastColumn="0"/>
+            </w:pPr>
+            <w:r>
+              <w:t>plant.n.04</w:t>
+            </w:r>
+          </w:p>
+        </w:tc>
+      </w:tr>
+      <w:tr>
+        <w:tc>
+          <w:tcPr>
+            <w:cnfStyle w:val="001000000000" w:firstRow="0" w:lastRow="0" w:firstColumn="1" w:lastColumn="0" w:oddVBand="0" w:evenVBand="0" w:oddHBand="0" w:evenHBand="0" w:firstRowFirstColumn="0" w:firstRowLastColumn="0" w:lastRowFirstColumn="0" w:lastRowLastColumn="0"/>
+            <w:tcW w:w="3209" w:type="dxa"/>
+          </w:tcPr>
+          <w:p>
+            <w:r>
+              <w:t>RADIATOR</w:t>
+            </w:r>
+          </w:p>
+        </w:tc>
+        <w:tc>
+          <w:tcPr>
+            <w:tcW w:w="3209" w:type="dxa"/>
+          </w:tcPr>
+          <w:p>
+            <w:pPr>
+              <w:cnfStyle w:val="000000000000" w:firstRow="0" w:lastRow="0" w:firstColumn="0" w:lastColumn="0" w:oddVBand="0" w:evenVBand="0" w:oddHBand="0" w:evenHBand="0" w:firstRowFirstColumn="0" w:firstRowLastColumn="0" w:lastRowFirstColumn="0" w:lastRowLastColumn="0"/>
+            </w:pPr>
+            <w:r>
+              <w:t>dispersion.n.03</w:t>
+            </w:r>
+          </w:p>
+        </w:tc>
+      </w:tr>
+      <w:tr>
+        <w:trPr>
+          <w:cnfStyle w:val="000000100000" w:firstRow="0" w:lastRow="0" w:firstColumn="0" w:lastColumn="0" w:oddVBand="0" w:evenVBand="0" w:oddHBand="1" w:evenHBand="0" w:firstRowFirstColumn="0" w:firstRowLastColumn="0" w:lastRowFirstColumn="0" w:lastRowLastColumn="0"/>
+        </w:trPr>
+        <w:tc>
+          <w:tcPr>
+            <w:cnfStyle w:val="001000000000" w:firstRow="0" w:lastRow="0" w:firstColumn="1" w:lastColumn="0" w:oddVBand="0" w:evenVBand="0" w:oddHBand="0" w:evenHBand="0" w:firstRowFirstColumn="0" w:firstRowLastColumn="0" w:lastRowFirstColumn="0" w:lastRowLastColumn="0"/>
+            <w:tcW w:w="3209" w:type="dxa"/>
+          </w:tcPr>
+          <w:p>
+            <w:r>
+              <w:t>VEHICLE</w:t>
+            </w:r>
+          </w:p>
+        </w:tc>
+        <w:tc>
+          <w:tcPr>
+            <w:tcW w:w="3209" w:type="dxa"/>
+          </w:tcPr>
+          <w:p>
+            <w:pPr>
+              <w:cnfStyle w:val="000000100000" w:firstRow="0" w:lastRow="0" w:firstColumn="0" w:lastColumn="0" w:oddVBand="0" w:evenVBand="0" w:oddHBand="1" w:evenHBand="0" w:firstRowFirstColumn="0" w:firstRowLastColumn="0" w:lastRowFirstColumn="0" w:lastRowLastColumn="0"/>
+            </w:pPr>
+            <w:r>
+              <w:t>airlift.n.01</w:t>
+            </w:r>
+          </w:p>
+        </w:tc>
+      </w:tr>
+      <w:tr>
+        <w:tc>
+          <w:tcPr>
+            <w:cnfStyle w:val="001000000000" w:firstRow="0" w:lastRow="0" w:firstColumn="1" w:lastColumn="0" w:oddVBand="0" w:evenVBand="0" w:oddHBand="0" w:evenHBand="0" w:firstRowFirstColumn="0" w:firstRowLastColumn="0" w:lastRowFirstColumn="0" w:lastRowLastColumn="0"/>
+            <w:tcW w:w="3209" w:type="dxa"/>
+          </w:tcPr>
+          <w:p>
+            <w:r>
+              <w:t>SCREW</w:t>
+            </w:r>
+          </w:p>
+        </w:tc>
+        <w:tc>
+          <w:tcPr>
+            <w:tcW w:w="3209" w:type="dxa"/>
+          </w:tcPr>
+          <w:p>
+            <w:pPr>
+              <w:cnfStyle w:val="000000000000" w:firstRow="0" w:lastRow="0" w:firstColumn="0" w:lastColumn="0" w:oddVBand="0" w:evenVBand="0" w:oddHBand="0" w:evenHBand="0" w:firstRowFirstColumn="0" w:firstRowLastColumn="0" w:lastRowFirstColumn="0" w:lastRowLastColumn="0"/>
+            </w:pPr>
+            <w:r>
+              <w:t>pin.n.09</w:t>
+            </w:r>
+          </w:p>
+        </w:tc>
+      </w:tr>
+    </w:tbl>
+    <w:p/>
+    <w:p>
+      <w:pPr>
+        <w:pStyle w:val="Titolo2"/>
+      </w:pPr>
+      <w:r>
+        <w:t>Esercitazione 3</w:t>
+      </w:r>
+    </w:p>
+    <w:p>
+      <w:r>
+        <w:t>In questa esercitazione si vogliono sperimentare i principi della teoria di Hanks e quindi si cerca di calcolare delle frequenze di supersensi WordNet dato un corpus e scelto un verbo e una valenza.</w:t>
+      </w:r>
+    </w:p>
+    <w:p>
+      <w:r>
+        <w:t>Io ho scelto una valenza 2, usato il Brown Corpus e scelto il verbo build.</w:t>
+      </w:r>
+    </w:p>
+    <w:p>
+      <w:r>
+        <w:t>L’algoritmo esegue i seguenti macro step:</w:t>
+      </w:r>
+    </w:p>
+    <w:p>
+      <w:pPr>
+        <w:pStyle w:val="Paragrafoelenco"/>
+        <w:numPr>
+          <w:ilvl w:val="0"/>
+          <w:numId w:val="4"/>
+        </w:numPr>
+      </w:pPr>
+      <w:r>
+        <w:t>Estrae dal brown corpus le frasi che contengono il verbo TO BUILD</w:t>
+      </w:r>
+    </w:p>
+    <w:p>
+      <w:pPr>
+        <w:pStyle w:val="Paragrafoelenco"/>
+        <w:numPr>
+          <w:ilvl w:val="0"/>
+          <w:numId w:val="4"/>
+        </w:numPr>
+      </w:pPr>
+      <w:r>
+        <w:t>Da queste frasi estrae una lista di coppie che rappresentano i supersensi WordNet associati ai termini rispettivamente a sinistra e a destra del verbo in questione</w:t>
+      </w:r>
+    </w:p>
+    <w:p>
+      <w:pPr>
+        <w:pStyle w:val="Paragrafoelenco"/>
+        <w:numPr>
+          <w:ilvl w:val="0"/>
+          <w:numId w:val="4"/>
+        </w:numPr>
+      </w:pPr>
+      <w:r>
+        <w:t>Infine aggrega i risultati raggruppando per coppie uguali e visualizzandone la relativa frequenza</w:t>
+      </w:r>
+    </w:p>
+    <w:p>
+      <w:r>
+        <w:t>Questi sono i risultati ottenuti:</w:t>
+      </w:r>
+    </w:p>
+    <w:tbl>
+      <w:tblPr>
+        <w:tblStyle w:val="Tabellaelenco2-colore1"/>
+        <w:tblW w:w="0" w:type="auto"/>
+        <w:tblLook w:val="04A0" w:firstRow="1" w:lastRow="0" w:firstColumn="1" w:lastColumn="0" w:noHBand="0" w:noVBand="1"/>
+      </w:tblPr>
+      <w:tblGrid>
+        <w:gridCol w:w="4814"/>
+        <w:gridCol w:w="4814"/>
+      </w:tblGrid>
+      <w:tr>
+        <w:trPr>
+          <w:cnfStyle w:val="100000000000" w:firstRow="1" w:lastRow="0" w:firstColumn="0" w:lastColumn="0" w:oddVBand="0" w:evenVBand="0" w:oddHBand="0" w:evenHBand="0" w:firstRowFirstColumn="0" w:firstRowLastColumn="0" w:lastRowFirstColumn="0" w:lastRowLastColumn="0"/>
+        </w:trPr>
+        <w:tc>
+          <w:tcPr>
+            <w:cnfStyle w:val="001000000000" w:firstRow="0" w:lastRow="0" w:firstColumn="1" w:lastColumn="0" w:oddVBand="0" w:evenVBand="0" w:oddHBand="0" w:evenHBand="0" w:firstRowFirstColumn="0" w:firstRowLastColumn="0" w:lastRowFirstColumn="0" w:lastRowLastColumn="0"/>
+            <w:tcW w:w="4814" w:type="dxa"/>
+          </w:tcPr>
+          <w:p>
+            <w:r>
+              <w:t>noun.possession___adj.all: 2</w:t>
+            </w:r>
+          </w:p>
+          <w:p>
+            <w:r>
+              <w:t>verb.possession___verb.change: 1</w:t>
+            </w:r>
+          </w:p>
+          <w:p>
+            <w:r>
+              <w:t>verb.stative___adj.all: 2</w:t>
+            </w:r>
+          </w:p>
+          <w:p>
+            <w:r>
+              <w:t>noun.group___noun.artifact: 1</w:t>
+            </w:r>
+          </w:p>
+          <w:p>
+            <w:r>
+              <w:t>noun.group___noun.attribute: 1</w:t>
+            </w:r>
+          </w:p>
+          <w:p>
+            <w:r>
+              <w:t>noun.group___noun.group: 2</w:t>
+            </w:r>
+          </w:p>
+          <w:p>
+            <w:r>
+              <w:t>adj.all___noun.artifact: 1</w:t>
+            </w:r>
+          </w:p>
+          <w:p>
+            <w:r>
+              <w:t>verb.emotion___noun.time: 2</w:t>
+            </w:r>
+          </w:p>
+          <w:p>
+            <w:r>
+              <w:t>adv.all___adj.pert: 1</w:t>
+            </w:r>
+          </w:p>
+          <w:p>
+            <w:r>
+              <w:t>noun.communication___noun.attribute: 1</w:t>
+            </w:r>
+          </w:p>
+          <w:p>
+            <w:r>
+              <w:t>verb.stative___verb.competition: 1</w:t>
+            </w:r>
+          </w:p>
+          <w:p>
+            <w:r>
+              <w:t>noun.group___adj.all: 1</w:t>
+            </w:r>
+          </w:p>
+          <w:p>
+            <w:r>
+              <w:t>verb.possession___noun.phenomenon: 1</w:t>
+            </w:r>
+          </w:p>
+          <w:p>
+            <w:r>
+              <w:t>noun.possession___noun.group: 1</w:t>
+            </w:r>
+          </w:p>
+          <w:p>
+            <w:r>
+              <w:t>verb.contact___noun.phenomenon: 1</w:t>
+            </w:r>
+          </w:p>
+          <w:p>
+            <w:r>
+              <w:t>noun.process___adj.all: 1</w:t>
+            </w:r>
+          </w:p>
+          <w:p>
+            <w:r>
+              <w:t>noun.person___adj.all: 1</w:t>
+            </w:r>
+          </w:p>
+          <w:p>
+            <w:r>
+              <w:t>noun.object___noun.relation: 1</w:t>
+            </w:r>
+          </w:p>
+          <w:p>
+            <w:r>
+              <w:t>noun.attribute___adj.all: 1</w:t>
+            </w:r>
+          </w:p>
+          <w:p>
+            <w:r>
+              <w:t>noun.act___noun.attribute: 2</w:t>
+            </w:r>
+          </w:p>
+          <w:p>
+            <w:r>
+              <w:t>noun.body___adj.all: 1</w:t>
+            </w:r>
+          </w:p>
+          <w:p>
+            <w:r>
+              <w:t>verb.cognition___noun.artifact: 2</w:t>
+            </w:r>
+          </w:p>
+          <w:p>
+            <w:r>
+              <w:t>noun.time___noun.artifact: 1</w:t>
+            </w:r>
+          </w:p>
+          <w:p>
+            <w:r>
+              <w:t>noun.artifact___noun.state: 1</w:t>
+            </w:r>
+          </w:p>
+          <w:p>
+            <w:r>
+              <w:t>adj.all___adj.all: 3</w:t>
+            </w:r>
+          </w:p>
+          <w:p>
+            <w:r>
+              <w:t>noun.substance___adj.all: 1</w:t>
+            </w:r>
+          </w:p>
+          <w:p>
+            <w:r>
+              <w:t>noun.state___noun.person: 1</w:t>
+            </w:r>
+          </w:p>
+          <w:p>
+            <w:r>
+              <w:t>noun.state___noun.artifact: 1</w:t>
+            </w:r>
+          </w:p>
+        </w:tc>
+        <w:tc>
+          <w:tcPr>
+            <w:tcW w:w="4814" w:type="dxa"/>
+          </w:tcPr>
+          <w:p>
+            <w:pPr>
+              <w:cnfStyle w:val="100000000000" w:firstRow="1" w:lastRow="0" w:firstColumn="0" w:lastColumn="0" w:oddVBand="0" w:evenVBand="0" w:oddHBand="0" w:evenHBand="0" w:firstRowFirstColumn="0" w:firstRowLastColumn="0" w:lastRowFirstColumn="0" w:lastRowLastColumn="0"/>
+            </w:pPr>
+            <w:r>
+              <w:t>noun.state___noun.cognition: 1</w:t>
+            </w:r>
+          </w:p>
+          <w:p>
+            <w:pPr>
+              <w:cnfStyle w:val="100000000000" w:firstRow="1" w:lastRow="0" w:firstColumn="0" w:lastColumn="0" w:oddVBand="0" w:evenVBand="0" w:oddHBand="0" w:evenHBand="0" w:firstRowFirstColumn="0" w:firstRowLastColumn="0" w:lastRowFirstColumn="0" w:lastRowLastColumn="0"/>
+            </w:pPr>
+            <w:r>
+              <w:t>verb.possession___adj.all: 1</w:t>
+            </w:r>
+          </w:p>
+          <w:p>
+            <w:pPr>
+              <w:cnfStyle w:val="100000000000" w:firstRow="1" w:lastRow="0" w:firstColumn="0" w:lastColumn="0" w:oddVBand="0" w:evenVBand="0" w:oddHBand="0" w:evenHBand="0" w:firstRowFirstColumn="0" w:firstRowLastColumn="0" w:lastRowFirstColumn="0" w:lastRowLastColumn="0"/>
+            </w:pPr>
+            <w:r>
+              <w:t>verb.social___noun.person: 1</w:t>
+            </w:r>
+          </w:p>
+          <w:p>
+            <w:pPr>
+              <w:cnfStyle w:val="100000000000" w:firstRow="1" w:lastRow="0" w:firstColumn="0" w:lastColumn="0" w:oddVBand="0" w:evenVBand="0" w:oddHBand="0" w:evenHBand="0" w:firstRowFirstColumn="0" w:firstRowLastColumn="0" w:lastRowFirstColumn="0" w:lastRowLastColumn="0"/>
+            </w:pPr>
+            <w:r>
+              <w:t>adv.all___adj.all: 1</w:t>
+            </w:r>
+          </w:p>
+          <w:p>
+            <w:pPr>
+              <w:cnfStyle w:val="100000000000" w:firstRow="1" w:lastRow="0" w:firstColumn="0" w:lastColumn="0" w:oddVBand="0" w:evenVBand="0" w:oddHBand="0" w:evenHBand="0" w:firstRowFirstColumn="0" w:firstRowLastColumn="0" w:lastRowFirstColumn="0" w:lastRowLastColumn="0"/>
+            </w:pPr>
+            <w:r>
+              <w:t>adj.all___noun.group: 1</w:t>
+            </w:r>
+          </w:p>
+          <w:p>
+            <w:pPr>
+              <w:cnfStyle w:val="100000000000" w:firstRow="1" w:lastRow="0" w:firstColumn="0" w:lastColumn="0" w:oddVBand="0" w:evenVBand="0" w:oddHBand="0" w:evenHBand="0" w:firstRowFirstColumn="0" w:firstRowLastColumn="0" w:lastRowFirstColumn="0" w:lastRowLastColumn="0"/>
+            </w:pPr>
+            <w:r>
+              <w:t>noun.state___noun.state: 1</w:t>
+            </w:r>
+          </w:p>
+          <w:p>
+            <w:pPr>
+              <w:cnfStyle w:val="100000000000" w:firstRow="1" w:lastRow="0" w:firstColumn="0" w:lastColumn="0" w:oddVBand="0" w:evenVBand="0" w:oddHBand="0" w:evenHBand="0" w:firstRowFirstColumn="0" w:firstRowLastColumn="0" w:lastRowFirstColumn="0" w:lastRowLastColumn="0"/>
+            </w:pPr>
+            <w:r>
+              <w:t>verb.cognition___noun.quantity: 1</w:t>
+            </w:r>
+          </w:p>
+          <w:p>
+            <w:pPr>
+              <w:cnfStyle w:val="100000000000" w:firstRow="1" w:lastRow="0" w:firstColumn="0" w:lastColumn="0" w:oddVBand="0" w:evenVBand="0" w:oddHBand="0" w:evenHBand="0" w:firstRowFirstColumn="0" w:firstRowLastColumn="0" w:lastRowFirstColumn="0" w:lastRowLastColumn="0"/>
+            </w:pPr>
+            <w:r>
+              <w:t>noun.person___noun.artifact: 2</w:t>
+            </w:r>
+          </w:p>
+          <w:p>
+            <w:pPr>
+              <w:cnfStyle w:val="100000000000" w:firstRow="1" w:lastRow="0" w:firstColumn="0" w:lastColumn="0" w:oddVBand="0" w:evenVBand="0" w:oddHBand="0" w:evenHBand="0" w:firstRowFirstColumn="0" w:firstRowLastColumn="0" w:lastRowFirstColumn="0" w:lastRowLastColumn="0"/>
+            </w:pPr>
+            <w:r>
+              <w:t>noun.object___adj.all: 1</w:t>
+            </w:r>
+          </w:p>
+          <w:p>
+            <w:pPr>
+              <w:cnfStyle w:val="100000000000" w:firstRow="1" w:lastRow="0" w:firstColumn="0" w:lastColumn="0" w:oddVBand="0" w:evenVBand="0" w:oddHBand="0" w:evenHBand="0" w:firstRowFirstColumn="0" w:firstRowLastColumn="0" w:lastRowFirstColumn="0" w:lastRowLastColumn="0"/>
+            </w:pPr>
+            <w:r>
+              <w:t>noun.person___noun.communication: 1</w:t>
+            </w:r>
+          </w:p>
+          <w:p>
+            <w:pPr>
+              <w:cnfStyle w:val="100000000000" w:firstRow="1" w:lastRow="0" w:firstColumn="0" w:lastColumn="0" w:oddVBand="0" w:evenVBand="0" w:oddHBand="0" w:evenHBand="0" w:firstRowFirstColumn="0" w:firstRowLastColumn="0" w:lastRowFirstColumn="0" w:lastRowLastColumn="0"/>
+            </w:pPr>
+            <w:r>
+              <w:t>noun.state___noun.quantity: 1</w:t>
+            </w:r>
+          </w:p>
+          <w:p>
+            <w:pPr>
+              <w:cnfStyle w:val="100000000000" w:firstRow="1" w:lastRow="0" w:firstColumn="0" w:lastColumn="0" w:oddVBand="0" w:evenVBand="0" w:oddHBand="0" w:evenHBand="0" w:firstRowFirstColumn="0" w:firstRowLastColumn="0" w:lastRowFirstColumn="0" w:lastRowLastColumn="0"/>
+            </w:pPr>
+            <w:r>
+              <w:t>noun.time___noun.relation: 1</w:t>
+            </w:r>
+          </w:p>
+          <w:p>
+            <w:pPr>
+              <w:cnfStyle w:val="100000000000" w:firstRow="1" w:lastRow="0" w:firstColumn="0" w:lastColumn="0" w:oddVBand="0" w:evenVBand="0" w:oddHBand="0" w:evenHBand="0" w:firstRowFirstColumn="0" w:firstRowLastColumn="0" w:lastRowFirstColumn="0" w:lastRowLastColumn="0"/>
+            </w:pPr>
+            <w:r>
+              <w:t>noun.substance___adj.pert: 1</w:t>
+            </w:r>
+          </w:p>
+          <w:p>
+            <w:pPr>
+              <w:cnfStyle w:val="100000000000" w:firstRow="1" w:lastRow="0" w:firstColumn="0" w:lastColumn="0" w:oddVBand="0" w:evenVBand="0" w:oddHBand="0" w:evenHBand="0" w:firstRowFirstColumn="0" w:firstRowLastColumn="0" w:lastRowFirstColumn="0" w:lastRowLastColumn="0"/>
+            </w:pPr>
+            <w:r>
+              <w:t>noun.substance___verb.social: 1</w:t>
+            </w:r>
+          </w:p>
+          <w:p>
+            <w:pPr>
+              <w:cnfStyle w:val="100000000000" w:firstRow="1" w:lastRow="0" w:firstColumn="0" w:lastColumn="0" w:oddVBand="0" w:evenVBand="0" w:oddHBand="0" w:evenHBand="0" w:firstRowFirstColumn="0" w:firstRowLastColumn="0" w:lastRowFirstColumn="0" w:lastRowLastColumn="0"/>
+            </w:pPr>
+            <w:r>
+              <w:t>noun.artifact___adv.all: 1</w:t>
+            </w:r>
+          </w:p>
+          <w:p>
+            <w:pPr>
+              <w:cnfStyle w:val="100000000000" w:firstRow="1" w:lastRow="0" w:firstColumn="0" w:lastColumn="0" w:oddVBand="0" w:evenVBand="0" w:oddHBand="0" w:evenHBand="0" w:firstRowFirstColumn="0" w:firstRowLastColumn="0" w:lastRowFirstColumn="0" w:lastRowLastColumn="0"/>
+            </w:pPr>
+            <w:r>
+              <w:t>noun.state___noun.attribute: 1</w:t>
+            </w:r>
+          </w:p>
+          <w:p>
+            <w:pPr>
+              <w:cnfStyle w:val="100000000000" w:firstRow="1" w:lastRow="0" w:firstColumn="0" w:lastColumn="0" w:oddVBand="0" w:evenVBand="0" w:oddHBand="0" w:evenHBand="0" w:firstRowFirstColumn="0" w:firstRowLastColumn="0" w:lastRowFirstColumn="0" w:lastRowLastColumn="0"/>
+            </w:pPr>
+            <w:r>
+              <w:t>adv.all___verb.contact: 1</w:t>
+            </w:r>
+          </w:p>
+          <w:p>
+            <w:pPr>
+              <w:cnfStyle w:val="100000000000" w:firstRow="1" w:lastRow="0" w:firstColumn="0" w:lastColumn="0" w:oddVBand="0" w:evenVBand="0" w:oddHBand="0" w:evenHBand="0" w:firstRowFirstColumn="0" w:firstRowLastColumn="0" w:lastRowFirstColumn="0" w:lastRowLastColumn="0"/>
+            </w:pPr>
+            <w:r>
+              <w:t>noun.person___verb.stative: 1</w:t>
+            </w:r>
+          </w:p>
+          <w:p>
+            <w:pPr>
+              <w:cnfStyle w:val="100000000000" w:firstRow="1" w:lastRow="0" w:firstColumn="0" w:lastColumn="0" w:oddVBand="0" w:evenVBand="0" w:oddHBand="0" w:evenHBand="0" w:firstRowFirstColumn="0" w:firstRowLastColumn="0" w:lastRowFirstColumn="0" w:lastRowLastColumn="0"/>
+            </w:pPr>
+            <w:r>
+              <w:t>adj.all___adv.all: 1</w:t>
+            </w:r>
+          </w:p>
+          <w:p>
+            <w:pPr>
+              <w:cnfStyle w:val="100000000000" w:firstRow="1" w:lastRow="0" w:firstColumn="0" w:lastColumn="0" w:oddVBand="0" w:evenVBand="0" w:oddHBand="0" w:evenHBand="0" w:firstRowFirstColumn="0" w:firstRowLastColumn="0" w:lastRowFirstColumn="0" w:lastRowLastColumn="0"/>
+            </w:pPr>
+            <w:r>
+              <w:t>noun.location___verb.stative: 1</w:t>
+            </w:r>
+          </w:p>
+          <w:p>
+            <w:pPr>
+              <w:cnfStyle w:val="100000000000" w:firstRow="1" w:lastRow="0" w:firstColumn="0" w:lastColumn="0" w:oddVBand="0" w:evenVBand="0" w:oddHBand="0" w:evenHBand="0" w:firstRowFirstColumn="0" w:firstRowLastColumn="0" w:lastRowFirstColumn="0" w:lastRowLastColumn="0"/>
+            </w:pPr>
+            <w:r>
+              <w:t>noun.substance___noun.time: 1</w:t>
+            </w:r>
+          </w:p>
+          <w:p>
+            <w:pPr>
+              <w:cnfStyle w:val="100000000000" w:firstRow="1" w:lastRow="0" w:firstColumn="0" w:lastColumn="0" w:oddVBand="0" w:evenVBand="0" w:oddHBand="0" w:evenHBand="0" w:firstRowFirstColumn="0" w:firstRowLastColumn="0" w:lastRowFirstColumn="0" w:lastRowLastColumn="0"/>
+            </w:pPr>
+            <w:r>
+              <w:t>noun.attribute___noun.process: 1</w:t>
+            </w:r>
+          </w:p>
+          <w:p>
+            <w:pPr>
+              <w:cnfStyle w:val="100000000000" w:firstRow="1" w:lastRow="0" w:firstColumn="0" w:lastColumn="0" w:oddVBand="0" w:evenVBand="0" w:oddHBand="0" w:evenHBand="0" w:firstRowFirstColumn="0" w:firstRowLastColumn="0" w:lastRowFirstColumn="0" w:lastRowLastColumn="0"/>
+            </w:pPr>
+            <w:r>
+              <w:t>adv.all___noun.quantity: 1</w:t>
+            </w:r>
+          </w:p>
+          <w:p>
+            <w:pPr>
+              <w:cnfStyle w:val="100000000000" w:firstRow="1" w:lastRow="0" w:firstColumn="0" w:lastColumn="0" w:oddVBand="0" w:evenVBand="0" w:oddHBand="0" w:evenHBand="0" w:firstRowFirstColumn="0" w:firstRowLastColumn="0" w:lastRowFirstColumn="0" w:lastRowLastColumn="0"/>
+            </w:pPr>
+            <w:r>
+              <w:t>noun.event___noun.artifact: 1</w:t>
+            </w:r>
+          </w:p>
+          <w:p>
+            <w:pPr>
+              <w:cnfStyle w:val="100000000000" w:firstRow="1" w:lastRow="0" w:firstColumn="0" w:lastColumn="0" w:oddVBand="0" w:evenVBand="0" w:oddHBand="0" w:evenHBand="0" w:firstRowFirstColumn="0" w:firstRowLastColumn="0" w:lastRowFirstColumn="0" w:lastRowLastColumn="0"/>
+            </w:pPr>
+            <w:r>
+              <w:t>noun.group___noun.location: 1</w:t>
+            </w:r>
+          </w:p>
+          <w:p>
+            <w:pPr>
+              <w:cnfStyle w:val="100000000000" w:firstRow="1" w:lastRow="0" w:firstColumn="0" w:lastColumn="0" w:oddVBand="0" w:evenVBand="0" w:oddHBand="0" w:evenHBand="0" w:firstRowFirstColumn="0" w:firstRowLastColumn="0" w:lastRowFirstColumn="0" w:lastRowLastColumn="0"/>
+            </w:pPr>
+            <w:r>
+              <w:t>noun.act___noun.artifact: 1</w:t>
+            </w:r>
+          </w:p>
+          <w:p>
+            <w:pPr>
+              <w:cnfStyle w:val="100000000000" w:firstRow="1" w:lastRow="0" w:firstColumn="0" w:lastColumn="0" w:oddVBand="0" w:evenVBand="0" w:oddHBand="0" w:evenHBand="0" w:firstRowFirstColumn="0" w:firstRowLastColumn="0" w:lastRowFirstColumn="0" w:lastRowLastColumn="0"/>
+            </w:pPr>
+            <w:r>
+              <w:t>adj.all___verb.communication: 1</w:t>
+            </w:r>
+          </w:p>
+          <w:p>
+            <w:pPr>
+              <w:cnfStyle w:val="100000000000" w:firstRow="1" w:lastRow="0" w:firstColumn="0" w:lastColumn="0" w:oddVBand="0" w:evenVBand="0" w:oddHBand="0" w:evenHBand="0" w:firstRowFirstColumn="0" w:firstRowLastColumn="0" w:lastRowFirstColumn="0" w:lastRowLastColumn="0"/>
+            </w:pPr>
+            <w:r>
+              <w:t>noun.substance___noun.artifact: 1</w:t>
+            </w:r>
+          </w:p>
+          <w:p>
+            <w:pPr>
+              <w:cnfStyle w:val="100000000000" w:firstRow="1" w:lastRow="0" w:firstColumn="0" w:lastColumn="0" w:oddVBand="0" w:evenVBand="0" w:oddHBand="0" w:evenHBand="0" w:firstRowFirstColumn="0" w:firstRowLastColumn="0" w:lastRowFirstColumn="0" w:lastRowLastColumn="0"/>
+            </w:pPr>
+            <w:r>
+              <w:lastRenderedPageBreak/>
+              <w:t>verb.change___noun.substance: 1</w:t>
+            </w:r>
+          </w:p>
+          <w:p>
+            <w:pPr>
+              <w:cnfStyle w:val="100000000000" w:firstRow="1" w:lastRow="0" w:firstColumn="0" w:lastColumn="0" w:oddVBand="0" w:evenVBand="0" w:oddHBand="0" w:evenHBand="0" w:firstRowFirstColumn="0" w:firstRowLastColumn="0" w:lastRowFirstColumn="0" w:lastRowLastColumn="0"/>
+            </w:pPr>
+            <w:r>
+              <w:t>adv.all___noun.cognition: 1</w:t>
+            </w:r>
+          </w:p>
+          <w:p>
+            <w:pPr>
+              <w:cnfStyle w:val="100000000000" w:firstRow="1" w:lastRow="0" w:firstColumn="0" w:lastColumn="0" w:oddVBand="0" w:evenVBand="0" w:oddHBand="0" w:evenHBand="0" w:firstRowFirstColumn="0" w:firstRowLastColumn="0" w:lastRowFirstColumn="0" w:lastRowLastColumn="0"/>
+            </w:pPr>
+            <w:r>
+              <w:t>adj.all___noun.person: 1</w:t>
+            </w:r>
+          </w:p>
+          <w:p>
+            <w:pPr>
+              <w:cnfStyle w:val="100000000000" w:firstRow="1" w:lastRow="0" w:firstColumn="0" w:lastColumn="0" w:oddVBand="0" w:evenVBand="0" w:oddHBand="0" w:evenHBand="0" w:firstRowFirstColumn="0" w:firstRowLastColumn="0" w:lastRowFirstColumn="0" w:lastRowLastColumn="0"/>
+            </w:pPr>
+            <w:r>
+              <w:t>noun.state___adv.all: 1</w:t>
+            </w:r>
+          </w:p>
+          <w:p>
+            <w:pPr>
+              <w:cnfStyle w:val="100000000000" w:firstRow="1" w:lastRow="0" w:firstColumn="0" w:lastColumn="0" w:oddVBand="0" w:evenVBand="0" w:oddHBand="0" w:evenHBand="0" w:firstRowFirstColumn="0" w:firstRowLastColumn="0" w:lastRowFirstColumn="0" w:lastRowLastColumn="0"/>
+            </w:pPr>
+            <w:r>
+              <w:t>verb.perception___noun.quantity: 1</w:t>
+            </w:r>
+          </w:p>
+          <w:p>
+            <w:pPr>
+              <w:cnfStyle w:val="100000000000" w:firstRow="1" w:lastRow="0" w:firstColumn="0" w:lastColumn="0" w:oddVBand="0" w:evenVBand="0" w:oddHBand="0" w:evenHBand="0" w:firstRowFirstColumn="0" w:firstRowLastColumn="0" w:lastRowFirstColumn="0" w:lastRowLastColumn="0"/>
+            </w:pPr>
+            <w:r>
+              <w:t>noun.event___verb.cognition: 1</w:t>
+            </w:r>
+          </w:p>
+          <w:p>
+            <w:pPr>
+              <w:cnfStyle w:val="100000000000" w:firstRow="1" w:lastRow="0" w:firstColumn="0" w:lastColumn="0" w:oddVBand="0" w:evenVBand="0" w:oddHBand="0" w:evenHBand="0" w:firstRowFirstColumn="0" w:firstRowLastColumn="0" w:lastRowFirstColumn="0" w:lastRowLastColumn="0"/>
+            </w:pPr>
+            <w:r>
+              <w:t>noun.time___noun.cognition: 1</w:t>
+            </w:r>
+          </w:p>
+          <w:p>
+            <w:pPr>
+              <w:cnfStyle w:val="100000000000" w:firstRow="1" w:lastRow="0" w:firstColumn="0" w:lastColumn="0" w:oddVBand="0" w:evenVBand="0" w:oddHBand="0" w:evenHBand="0" w:firstRowFirstColumn="0" w:firstRowLastColumn="0" w:lastRowFirstColumn="0" w:lastRowLastColumn="0"/>
+            </w:pPr>
+            <w:r>
+              <w:t>adv.all___noun.phenomenon: 1</w:t>
+            </w:r>
+          </w:p>
+          <w:p>
+            <w:pPr>
+              <w:cnfStyle w:val="100000000000" w:firstRow="1" w:lastRow="0" w:firstColumn="0" w:lastColumn="0" w:oddVBand="0" w:evenVBand="0" w:oddHBand="0" w:evenHBand="0" w:firstRowFirstColumn="0" w:firstRowLastColumn="0" w:lastRowFirstColumn="0" w:lastRowLastColumn="0"/>
+            </w:pPr>
+            <w:r>
+              <w:t>noun.artifact___noun.artifact: 1</w:t>
+            </w:r>
+          </w:p>
+        </w:tc>
+      </w:tr>
+    </w:tbl>
     <w:p/>
     <w:sectPr>
       <w:pgSz w:w="11906" w:h="16838"/>
@@ -842,6 +1673,92 @@
 <file path=word/numbering.xml><?xml version="1.0" encoding="utf-8"?>
 <w:numbering xmlns:wpc="http://schemas.microsoft.com/office/word/2010/wordprocessingCanvas" xmlns:cx="http://schemas.microsoft.com/office/drawing/2014/chartex" xmlns:cx1="http://schemas.microsoft.com/office/drawing/2015/9/8/chartex" xmlns:cx2="http://schemas.microsoft.com/office/drawing/2015/10/21/chartex" xmlns:cx3="http://schemas.microsoft.com/office/drawing/2016/5/9/chartex" xmlns:cx4="http://schemas.microsoft.com/office/drawing/2016/5/10/chartex" xmlns:cx5="http://schemas.microsoft.com/office/drawing/2016/5/11/chartex" xmlns:cx6="http://schemas.microsoft.com/office/drawing/2016/5/12/chartex" xmlns:cx7="http://schemas.microsoft.com/office/drawing/2016/5/13/chartex" xmlns:cx8="http://schemas.microsoft.com/office/drawing/2016/5/14/chartex" xmlns:mc="http://schemas.openxmlformats.org/markup-compatibility/2006" xmlns:aink="http://schemas.microsoft.com/office/drawing/2016/ink" xmlns:am3d="http://schemas.microsoft.com/office/drawing/2017/model3d" xmlns:o="urn:schemas-microsoft-com:office:office" xmlns:r="http://schemas.openxmlformats.org/officeDocument/2006/relationships" xmlns:m="http://schemas.openxmlformats.org/officeDocument/2006/math" xmlns:v="urn:schemas-microsoft-com:vml" xmlns:wp14="http://schemas.microsoft.com/office/word/2010/wordprocessingDrawing" xmlns:wp="http://schemas.openxmlformats.org/drawingml/2006/wordprocessingDrawing" xmlns:w10="urn:schemas-microsoft-com:office:word" xmlns:w="http://schemas.openxmlformats.org/wordprocessingml/2006/main" xmlns:w14="http://schemas.microsoft.com/office/word/2010/wordml" xmlns:w15="http://schemas.microsoft.com/office/word/2012/wordml" xmlns:w16cex="http://schemas.microsoft.com/office/word/2018/wordml/cex" xmlns:w16cid="http://schemas.microsoft.com/office/word/2016/wordml/cid" xmlns:w16="http://schemas.microsoft.com/office/word/2018/wordml" xmlns:w16se="http://schemas.microsoft.com/office/word/2015/wordml/symex" xmlns:wpg="http://schemas.microsoft.com/office/word/2010/wordprocessingGroup" xmlns:wpi="http://schemas.microsoft.com/office/word/2010/wordprocessingInk" xmlns:wne="http://schemas.microsoft.com/office/word/2006/wordml" xmlns:wps="http://schemas.microsoft.com/office/word/2010/wordprocessingShape" mc:Ignorable="w14 w15 w16se w16cid w16 w16cex wp14">
   <w:abstractNum w:abstractNumId="0" w15:restartNumberingAfterBreak="0">
+    <w:nsid w:val="093F656E"/>
+    <w:multiLevelType w:val="hybridMultilevel"/>
+    <w:tmpl w:val="D7964C98"/>
+    <w:lvl w:ilvl="0" w:tplc="0410000F">
+      <w:start w:val="1"/>
+      <w:numFmt w:val="decimal"/>
+      <w:lvlText w:val="%1."/>
+      <w:lvlJc w:val="left"/>
+      <w:pPr>
+        <w:ind w:left="720" w:hanging="360"/>
+      </w:pPr>
+    </w:lvl>
+    <w:lvl w:ilvl="1" w:tplc="04100019" w:tentative="1">
+      <w:start w:val="1"/>
+      <w:numFmt w:val="lowerLetter"/>
+      <w:lvlText w:val="%2."/>
+      <w:lvlJc w:val="left"/>
+      <w:pPr>
+        <w:ind w:left="1440" w:hanging="360"/>
+      </w:pPr>
+    </w:lvl>
+    <w:lvl w:ilvl="2" w:tplc="0410001B" w:tentative="1">
+      <w:start w:val="1"/>
+      <w:numFmt w:val="lowerRoman"/>
+      <w:lvlText w:val="%3."/>
+      <w:lvlJc w:val="right"/>
+      <w:pPr>
+        <w:ind w:left="2160" w:hanging="180"/>
+      </w:pPr>
+    </w:lvl>
+    <w:lvl w:ilvl="3" w:tplc="0410000F" w:tentative="1">
+      <w:start w:val="1"/>
+      <w:numFmt w:val="decimal"/>
+      <w:lvlText w:val="%4."/>
+      <w:lvlJc w:val="left"/>
+      <w:pPr>
+        <w:ind w:left="2880" w:hanging="360"/>
+      </w:pPr>
+    </w:lvl>
+    <w:lvl w:ilvl="4" w:tplc="04100019" w:tentative="1">
+      <w:start w:val="1"/>
+      <w:numFmt w:val="lowerLetter"/>
+      <w:lvlText w:val="%5."/>
+      <w:lvlJc w:val="left"/>
+      <w:pPr>
+        <w:ind w:left="3600" w:hanging="360"/>
+      </w:pPr>
+    </w:lvl>
+    <w:lvl w:ilvl="5" w:tplc="0410001B" w:tentative="1">
+      <w:start w:val="1"/>
+      <w:numFmt w:val="lowerRoman"/>
+      <w:lvlText w:val="%6."/>
+      <w:lvlJc w:val="right"/>
+      <w:pPr>
+        <w:ind w:left="4320" w:hanging="180"/>
+      </w:pPr>
+    </w:lvl>
+    <w:lvl w:ilvl="6" w:tplc="0410000F" w:tentative="1">
+      <w:start w:val="1"/>
+      <w:numFmt w:val="decimal"/>
+      <w:lvlText w:val="%7."/>
+      <w:lvlJc w:val="left"/>
+      <w:pPr>
+        <w:ind w:left="5040" w:hanging="360"/>
+      </w:pPr>
+    </w:lvl>
+    <w:lvl w:ilvl="7" w:tplc="04100019" w:tentative="1">
+      <w:start w:val="1"/>
+      <w:numFmt w:val="lowerLetter"/>
+      <w:lvlText w:val="%8."/>
+      <w:lvlJc w:val="left"/>
+      <w:pPr>
+        <w:ind w:left="5760" w:hanging="360"/>
+      </w:pPr>
+    </w:lvl>
+    <w:lvl w:ilvl="8" w:tplc="0410001B" w:tentative="1">
+      <w:start w:val="1"/>
+      <w:numFmt w:val="lowerRoman"/>
+      <w:lvlText w:val="%9."/>
+      <w:lvlJc w:val="right"/>
+      <w:pPr>
+        <w:ind w:left="6480" w:hanging="180"/>
+      </w:pPr>
+    </w:lvl>
+  </w:abstractNum>
+  <w:abstractNum w:abstractNumId="1" w15:restartNumberingAfterBreak="0">
     <w:nsid w:val="1DE47B40"/>
     <w:multiLevelType w:val="hybridMultilevel"/>
     <w:tmpl w:val="4FFE311A"/>
@@ -927,7 +1844,7 @@
       </w:pPr>
     </w:lvl>
   </w:abstractNum>
-  <w:abstractNum w:abstractNumId="1" w15:restartNumberingAfterBreak="0">
+  <w:abstractNum w:abstractNumId="2" w15:restartNumberingAfterBreak="0">
     <w:nsid w:val="26971DFC"/>
     <w:multiLevelType w:val="hybridMultilevel"/>
     <w:tmpl w:val="0ECAA028"/>
@@ -1040,10 +1957,102 @@
       </w:rPr>
     </w:lvl>
   </w:abstractNum>
+  <w:abstractNum w:abstractNumId="3" w15:restartNumberingAfterBreak="0">
+    <w:nsid w:val="3D657E7B"/>
+    <w:multiLevelType w:val="hybridMultilevel"/>
+    <w:tmpl w:val="EEFCE882"/>
+    <w:lvl w:ilvl="0" w:tplc="0410000F">
+      <w:start w:val="1"/>
+      <w:numFmt w:val="decimal"/>
+      <w:lvlText w:val="%1."/>
+      <w:lvlJc w:val="left"/>
+      <w:pPr>
+        <w:ind w:left="720" w:hanging="360"/>
+      </w:pPr>
+    </w:lvl>
+    <w:lvl w:ilvl="1" w:tplc="04100019" w:tentative="1">
+      <w:start w:val="1"/>
+      <w:numFmt w:val="lowerLetter"/>
+      <w:lvlText w:val="%2."/>
+      <w:lvlJc w:val="left"/>
+      <w:pPr>
+        <w:ind w:left="1440" w:hanging="360"/>
+      </w:pPr>
+    </w:lvl>
+    <w:lvl w:ilvl="2" w:tplc="0410001B" w:tentative="1">
+      <w:start w:val="1"/>
+      <w:numFmt w:val="lowerRoman"/>
+      <w:lvlText w:val="%3."/>
+      <w:lvlJc w:val="right"/>
+      <w:pPr>
+        <w:ind w:left="2160" w:hanging="180"/>
+      </w:pPr>
+    </w:lvl>
+    <w:lvl w:ilvl="3" w:tplc="0410000F" w:tentative="1">
+      <w:start w:val="1"/>
+      <w:numFmt w:val="decimal"/>
+      <w:lvlText w:val="%4."/>
+      <w:lvlJc w:val="left"/>
+      <w:pPr>
+        <w:ind w:left="2880" w:hanging="360"/>
+      </w:pPr>
+    </w:lvl>
+    <w:lvl w:ilvl="4" w:tplc="04100019" w:tentative="1">
+      <w:start w:val="1"/>
+      <w:numFmt w:val="lowerLetter"/>
+      <w:lvlText w:val="%5."/>
+      <w:lvlJc w:val="left"/>
+      <w:pPr>
+        <w:ind w:left="3600" w:hanging="360"/>
+      </w:pPr>
+    </w:lvl>
+    <w:lvl w:ilvl="5" w:tplc="0410001B" w:tentative="1">
+      <w:start w:val="1"/>
+      <w:numFmt w:val="lowerRoman"/>
+      <w:lvlText w:val="%6."/>
+      <w:lvlJc w:val="right"/>
+      <w:pPr>
+        <w:ind w:left="4320" w:hanging="180"/>
+      </w:pPr>
+    </w:lvl>
+    <w:lvl w:ilvl="6" w:tplc="0410000F" w:tentative="1">
+      <w:start w:val="1"/>
+      <w:numFmt w:val="decimal"/>
+      <w:lvlText w:val="%7."/>
+      <w:lvlJc w:val="left"/>
+      <w:pPr>
+        <w:ind w:left="5040" w:hanging="360"/>
+      </w:pPr>
+    </w:lvl>
+    <w:lvl w:ilvl="7" w:tplc="04100019" w:tentative="1">
+      <w:start w:val="1"/>
+      <w:numFmt w:val="lowerLetter"/>
+      <w:lvlText w:val="%8."/>
+      <w:lvlJc w:val="left"/>
+      <w:pPr>
+        <w:ind w:left="5760" w:hanging="360"/>
+      </w:pPr>
+    </w:lvl>
+    <w:lvl w:ilvl="8" w:tplc="0410001B" w:tentative="1">
+      <w:start w:val="1"/>
+      <w:numFmt w:val="lowerRoman"/>
+      <w:lvlText w:val="%9."/>
+      <w:lvlJc w:val="right"/>
+      <w:pPr>
+        <w:ind w:left="6480" w:hanging="180"/>
+      </w:pPr>
+    </w:lvl>
+  </w:abstractNum>
   <w:num w:numId="1">
+    <w:abstractNumId w:val="2"/>
+  </w:num>
+  <w:num w:numId="2">
     <w:abstractNumId w:val="1"/>
   </w:num>
-  <w:num w:numId="2">
+  <w:num w:numId="3">
+    <w:abstractNumId w:val="3"/>
+  </w:num>
+  <w:num w:numId="4">
     <w:abstractNumId w:val="0"/>
   </w:num>
 </w:numbering>
@@ -1681,6 +2690,136 @@
       </w:tcPr>
     </w:tblStylePr>
   </w:style>
+  <w:style w:type="table" w:styleId="Tabellagriglia4-colore1">
+    <w:name w:val="Grid Table 4 Accent 1"/>
+    <w:basedOn w:val="Tabellanormale"/>
+    <w:uiPriority w:val="49"/>
+    <w:rsid w:val="006A3D91"/>
+    <w:pPr>
+      <w:spacing w:after="0" w:line="240" w:lineRule="auto"/>
+    </w:pPr>
+    <w:tblPr>
+      <w:tblStyleRowBandSize w:val="1"/>
+      <w:tblStyleColBandSize w:val="1"/>
+      <w:tblBorders>
+        <w:top w:val="single" w:sz="4" w:space="0" w:color="8EAADB" w:themeColor="accent1" w:themeTint="99"/>
+        <w:left w:val="single" w:sz="4" w:space="0" w:color="8EAADB" w:themeColor="accent1" w:themeTint="99"/>
+        <w:bottom w:val="single" w:sz="4" w:space="0" w:color="8EAADB" w:themeColor="accent1" w:themeTint="99"/>
+        <w:right w:val="single" w:sz="4" w:space="0" w:color="8EAADB" w:themeColor="accent1" w:themeTint="99"/>
+        <w:insideH w:val="single" w:sz="4" w:space="0" w:color="8EAADB" w:themeColor="accent1" w:themeTint="99"/>
+        <w:insideV w:val="single" w:sz="4" w:space="0" w:color="8EAADB" w:themeColor="accent1" w:themeTint="99"/>
+      </w:tblBorders>
+    </w:tblPr>
+    <w:tblStylePr w:type="firstRow">
+      <w:rPr>
+        <w:b/>
+        <w:bCs/>
+        <w:color w:val="FFFFFF" w:themeColor="background1"/>
+      </w:rPr>
+      <w:tblPr/>
+      <w:tcPr>
+        <w:tcBorders>
+          <w:top w:val="single" w:sz="4" w:space="0" w:color="4472C4" w:themeColor="accent1"/>
+          <w:left w:val="single" w:sz="4" w:space="0" w:color="4472C4" w:themeColor="accent1"/>
+          <w:bottom w:val="single" w:sz="4" w:space="0" w:color="4472C4" w:themeColor="accent1"/>
+          <w:right w:val="single" w:sz="4" w:space="0" w:color="4472C4" w:themeColor="accent1"/>
+          <w:insideH w:val="nil"/>
+          <w:insideV w:val="nil"/>
+        </w:tcBorders>
+        <w:shd w:val="clear" w:color="auto" w:fill="4472C4" w:themeFill="accent1"/>
+      </w:tcPr>
+    </w:tblStylePr>
+    <w:tblStylePr w:type="lastRow">
+      <w:rPr>
+        <w:b/>
+        <w:bCs/>
+      </w:rPr>
+      <w:tblPr/>
+      <w:tcPr>
+        <w:tcBorders>
+          <w:top w:val="double" w:sz="4" w:space="0" w:color="4472C4" w:themeColor="accent1"/>
+        </w:tcBorders>
+      </w:tcPr>
+    </w:tblStylePr>
+    <w:tblStylePr w:type="firstCol">
+      <w:rPr>
+        <w:b/>
+        <w:bCs/>
+      </w:rPr>
+    </w:tblStylePr>
+    <w:tblStylePr w:type="lastCol">
+      <w:rPr>
+        <w:b/>
+        <w:bCs/>
+      </w:rPr>
+    </w:tblStylePr>
+    <w:tblStylePr w:type="band1Vert">
+      <w:tblPr/>
+      <w:tcPr>
+        <w:shd w:val="clear" w:color="auto" w:fill="D9E2F3" w:themeFill="accent1" w:themeFillTint="33"/>
+      </w:tcPr>
+    </w:tblStylePr>
+    <w:tblStylePr w:type="band1Horz">
+      <w:tblPr/>
+      <w:tcPr>
+        <w:shd w:val="clear" w:color="auto" w:fill="D9E2F3" w:themeFill="accent1" w:themeFillTint="33"/>
+      </w:tcPr>
+    </w:tblStylePr>
+  </w:style>
+  <w:style w:type="table" w:styleId="Tabellaelenco2-colore1">
+    <w:name w:val="List Table 2 Accent 1"/>
+    <w:basedOn w:val="Tabellanormale"/>
+    <w:uiPriority w:val="47"/>
+    <w:rsid w:val="00160082"/>
+    <w:pPr>
+      <w:spacing w:after="0" w:line="240" w:lineRule="auto"/>
+    </w:pPr>
+    <w:tblPr>
+      <w:tblStyleRowBandSize w:val="1"/>
+      <w:tblStyleColBandSize w:val="1"/>
+      <w:tblBorders>
+        <w:top w:val="single" w:sz="4" w:space="0" w:color="8EAADB" w:themeColor="accent1" w:themeTint="99"/>
+        <w:bottom w:val="single" w:sz="4" w:space="0" w:color="8EAADB" w:themeColor="accent1" w:themeTint="99"/>
+        <w:insideH w:val="single" w:sz="4" w:space="0" w:color="8EAADB" w:themeColor="accent1" w:themeTint="99"/>
+      </w:tblBorders>
+    </w:tblPr>
+    <w:tblStylePr w:type="firstRow">
+      <w:rPr>
+        <w:b/>
+        <w:bCs/>
+      </w:rPr>
+    </w:tblStylePr>
+    <w:tblStylePr w:type="lastRow">
+      <w:rPr>
+        <w:b/>
+        <w:bCs/>
+      </w:rPr>
+    </w:tblStylePr>
+    <w:tblStylePr w:type="firstCol">
+      <w:rPr>
+        <w:b/>
+        <w:bCs/>
+      </w:rPr>
+    </w:tblStylePr>
+    <w:tblStylePr w:type="lastCol">
+      <w:rPr>
+        <w:b/>
+        <w:bCs/>
+      </w:rPr>
+    </w:tblStylePr>
+    <w:tblStylePr w:type="band1Vert">
+      <w:tblPr/>
+      <w:tcPr>
+        <w:shd w:val="clear" w:color="auto" w:fill="D9E2F3" w:themeFill="accent1" w:themeFillTint="33"/>
+      </w:tcPr>
+    </w:tblStylePr>
+    <w:tblStylePr w:type="band1Horz">
+      <w:tblPr/>
+      <w:tcPr>
+        <w:shd w:val="clear" w:color="auto" w:fill="D9E2F3" w:themeFill="accent1" w:themeFillTint="33"/>
+      </w:tcPr>
+    </w:tblStylePr>
+  </w:style>
 </w:styles>
 </file>
 

</xml_diff>

<commit_message>
improved relazione and cleaned some code
</commit_message>
<xml_diff>
--- a/relazioneEsercitazioni.docx
+++ b/relazioneEsercitazioni.docx
@@ -2952,7 +2952,19 @@
         <w:t>ub-</w:t>
       </w:r>
       <w:r>
-        <w:t>windows sulla base del break point individuato (la coppia di frasi meno simili). Inoltre diminuisco la soglia minima di un fattore pari a 0.7 per evitare “</w:t>
+        <w:t xml:space="preserve">windows sulla base del break point individuato (la coppia di frasi meno simili). Inoltre </w:t>
+      </w:r>
+      <w:r>
+        <w:t>moltiplico</w:t>
+      </w:r>
+      <w:r>
+        <w:t xml:space="preserve"> la soglia minima </w:t>
+      </w:r>
+      <w:r>
+        <w:t>per un fattore 0.96</w:t>
+      </w:r>
+      <w:r>
+        <w:t xml:space="preserve"> per evitare “</w:t>
       </w:r>
       <w:proofErr w:type="spellStart"/>
       <w:r>
@@ -2960,7 +2972,10 @@
       </w:r>
       <w:proofErr w:type="spellEnd"/>
       <w:r>
-        <w:t>” e ridurre al minimo le window con solo una frase</w:t>
+        <w:t xml:space="preserve">” e ridurre al minimo le window </w:t>
+      </w:r>
+      <w:r>
+        <w:t>troppo piccole</w:t>
       </w:r>
     </w:p>
     <w:p>
@@ -2977,12 +2992,23 @@
     </w:p>
     <w:p>
       <w:r>
-        <w:t>I risultati ottenuti possono essere considerati un primo risultato che sicuramente è migliorabile ma che comunque riesce a suddividere in modo un po’ grossolano i vari contesti.</w:t>
-      </w:r>
-    </w:p>
-    <w:p>
-      <w:r>
-        <w:t>Le performance migliori sono state ottenute con un numero iniziale di finestre pari a 5 e con una soglia minima di coesione per una window pari a 0.6.</w:t>
+        <w:t xml:space="preserve">I risultati ottenuti </w:t>
+      </w:r>
+      <w:r>
+        <w:t xml:space="preserve">(con </w:t>
+      </w:r>
+      <w:proofErr w:type="spellStart"/>
+      <w:proofErr w:type="gramStart"/>
+      <w:r>
+        <w:t>num.iniziale</w:t>
+      </w:r>
+      <w:proofErr w:type="spellEnd"/>
+      <w:proofErr w:type="gramEnd"/>
+      <w:r>
+        <w:t xml:space="preserve"> windows=2 e soglia min. coesione=0.9) </w:t>
+      </w:r>
+      <w:r>
+        <w:t>possono essere considerati un primo risultato che sicuramente è migliorabile ma che comunque riesce a suddividere in modo un po’ grossolano i vari contesti.</w:t>
       </w:r>
     </w:p>
     <w:p>
@@ -2990,6 +3016,7 @@
         <w:t>Il testo utilizzato per i test è stato creato a partire da diversi testi relativi a diverse news in modo da poter debuggare con meno ambiguità l’algoritmo.</w:t>
       </w:r>
     </w:p>
+    <w:p/>
     <w:p/>
     <w:p>
       <w:pPr>
@@ -3094,7 +3121,6 @@
     <w:p/>
     <w:p>
       <w:r>
-        <w:lastRenderedPageBreak/>
         <w:t xml:space="preserve">I risultati ottenuti permettono una prima divisione non sempre accurata della frase in triplette anche se non sono sicuramente paragonabili ad un approccio più complesso e strutturato che è messo a disposizione dalle librerie di Stanford </w:t>
       </w:r>
       <w:proofErr w:type="spellStart"/>
@@ -3122,6 +3148,7 @@
           <w:sz w:val="20"/>
           <w:szCs w:val="20"/>
         </w:rPr>
+        <w:lastRenderedPageBreak/>
         <w:t>======</w:t>
       </w:r>
       <w:r>
@@ -6836,424 +6863,424 @@
           <w:sz w:val="18"/>
           <w:szCs w:val="18"/>
         </w:rPr>
+        <w:t>|- {'</w:t>
+      </w:r>
+      <w:proofErr w:type="spellStart"/>
+      <w:r>
+        <w:rPr>
+          <w:i/>
+          <w:iCs/>
+          <w:sz w:val="18"/>
+          <w:szCs w:val="18"/>
+        </w:rPr>
+        <w:t>subject</w:t>
+      </w:r>
+      <w:proofErr w:type="spellEnd"/>
+      <w:r>
+        <w:rPr>
+          <w:i/>
+          <w:iCs/>
+          <w:sz w:val="18"/>
+          <w:szCs w:val="18"/>
+        </w:rPr>
+        <w:t>': '</w:t>
+      </w:r>
+      <w:proofErr w:type="spellStart"/>
+      <w:r>
+        <w:rPr>
+          <w:i/>
+          <w:iCs/>
+          <w:sz w:val="18"/>
+          <w:szCs w:val="18"/>
+        </w:rPr>
+        <w:t>European</w:t>
+      </w:r>
+      <w:proofErr w:type="spellEnd"/>
+      <w:r>
+        <w:rPr>
+          <w:i/>
+          <w:iCs/>
+          <w:sz w:val="18"/>
+          <w:szCs w:val="18"/>
+        </w:rPr>
+        <w:t xml:space="preserve"> </w:t>
+      </w:r>
+      <w:proofErr w:type="spellStart"/>
+      <w:r>
+        <w:rPr>
+          <w:i/>
+          <w:iCs/>
+          <w:sz w:val="18"/>
+          <w:szCs w:val="18"/>
+        </w:rPr>
+        <w:t>Axis</w:t>
+      </w:r>
+      <w:proofErr w:type="spellEnd"/>
+      <w:r>
+        <w:rPr>
+          <w:i/>
+          <w:iCs/>
+          <w:sz w:val="18"/>
+          <w:szCs w:val="18"/>
+        </w:rPr>
+        <w:t xml:space="preserve"> powers', 'relation': 'opening', '</w:t>
+      </w:r>
+      <w:proofErr w:type="spellStart"/>
+      <w:r>
+        <w:rPr>
+          <w:i/>
+          <w:iCs/>
+          <w:sz w:val="18"/>
+          <w:szCs w:val="18"/>
+        </w:rPr>
+        <w:t>object</w:t>
+      </w:r>
+      <w:proofErr w:type="spellEnd"/>
+      <w:r>
+        <w:rPr>
+          <w:i/>
+          <w:iCs/>
+          <w:sz w:val="18"/>
+          <w:szCs w:val="18"/>
+        </w:rPr>
+        <w:t>': '</w:t>
+      </w:r>
+      <w:proofErr w:type="spellStart"/>
+      <w:r>
+        <w:rPr>
+          <w:i/>
+          <w:iCs/>
+          <w:sz w:val="18"/>
+          <w:szCs w:val="18"/>
+        </w:rPr>
+        <w:t>largest</w:t>
+      </w:r>
+      <w:proofErr w:type="spellEnd"/>
+      <w:r>
+        <w:rPr>
+          <w:i/>
+          <w:iCs/>
+          <w:sz w:val="18"/>
+          <w:szCs w:val="18"/>
+        </w:rPr>
+        <w:t xml:space="preserve"> </w:t>
+      </w:r>
+      <w:proofErr w:type="spellStart"/>
+      <w:r>
+        <w:rPr>
+          <w:i/>
+          <w:iCs/>
+          <w:sz w:val="18"/>
+          <w:szCs w:val="18"/>
+        </w:rPr>
+        <w:t>land</w:t>
+      </w:r>
+      <w:proofErr w:type="spellEnd"/>
+      <w:r>
+        <w:rPr>
+          <w:i/>
+          <w:iCs/>
+          <w:sz w:val="18"/>
+          <w:szCs w:val="18"/>
+        </w:rPr>
+        <w:t xml:space="preserve"> theatre'}</w:t>
+      </w:r>
+    </w:p>
+    <w:p>
+      <w:pPr>
+        <w:rPr>
+          <w:i/>
+          <w:iCs/>
+          <w:sz w:val="18"/>
+          <w:szCs w:val="18"/>
+        </w:rPr>
+      </w:pPr>
+      <w:r>
+        <w:rPr>
+          <w:i/>
+          <w:iCs/>
+          <w:sz w:val="18"/>
+          <w:szCs w:val="18"/>
+        </w:rPr>
+        <w:t>|- {'</w:t>
+      </w:r>
+      <w:proofErr w:type="spellStart"/>
+      <w:r>
+        <w:rPr>
+          <w:i/>
+          <w:iCs/>
+          <w:sz w:val="18"/>
+          <w:szCs w:val="18"/>
+        </w:rPr>
+        <w:t>subject</w:t>
+      </w:r>
+      <w:proofErr w:type="spellEnd"/>
+      <w:r>
+        <w:rPr>
+          <w:i/>
+          <w:iCs/>
+          <w:sz w:val="18"/>
+          <w:szCs w:val="18"/>
+        </w:rPr>
+        <w:t>': '</w:t>
+      </w:r>
+      <w:proofErr w:type="spellStart"/>
+      <w:r>
+        <w:rPr>
+          <w:i/>
+          <w:iCs/>
+          <w:sz w:val="18"/>
+          <w:szCs w:val="18"/>
+        </w:rPr>
+        <w:t>European</w:t>
+      </w:r>
+      <w:proofErr w:type="spellEnd"/>
+      <w:r>
+        <w:rPr>
+          <w:i/>
+          <w:iCs/>
+          <w:sz w:val="18"/>
+          <w:szCs w:val="18"/>
+        </w:rPr>
+        <w:t xml:space="preserve"> </w:t>
+      </w:r>
+      <w:proofErr w:type="spellStart"/>
+      <w:r>
+        <w:rPr>
+          <w:i/>
+          <w:iCs/>
+          <w:sz w:val="18"/>
+          <w:szCs w:val="18"/>
+        </w:rPr>
+        <w:t>Axis</w:t>
+      </w:r>
+      <w:proofErr w:type="spellEnd"/>
+      <w:r>
+        <w:rPr>
+          <w:i/>
+          <w:iCs/>
+          <w:sz w:val="18"/>
+          <w:szCs w:val="18"/>
+        </w:rPr>
+        <w:t xml:space="preserve"> powers', 'relation': 'opening', '</w:t>
+      </w:r>
+      <w:proofErr w:type="spellStart"/>
+      <w:r>
+        <w:rPr>
+          <w:i/>
+          <w:iCs/>
+          <w:sz w:val="18"/>
+          <w:szCs w:val="18"/>
+        </w:rPr>
+        <w:t>object</w:t>
+      </w:r>
+      <w:proofErr w:type="spellEnd"/>
+      <w:r>
+        <w:rPr>
+          <w:i/>
+          <w:iCs/>
+          <w:sz w:val="18"/>
+          <w:szCs w:val="18"/>
+        </w:rPr>
+        <w:t>': '</w:t>
+      </w:r>
+      <w:proofErr w:type="spellStart"/>
+      <w:r>
+        <w:rPr>
+          <w:i/>
+          <w:iCs/>
+          <w:sz w:val="18"/>
+          <w:szCs w:val="18"/>
+        </w:rPr>
+        <w:t>largest</w:t>
+      </w:r>
+      <w:proofErr w:type="spellEnd"/>
+      <w:r>
+        <w:rPr>
+          <w:i/>
+          <w:iCs/>
+          <w:sz w:val="18"/>
+          <w:szCs w:val="18"/>
+        </w:rPr>
+        <w:t xml:space="preserve"> </w:t>
+      </w:r>
+      <w:proofErr w:type="spellStart"/>
+      <w:r>
+        <w:rPr>
+          <w:i/>
+          <w:iCs/>
+          <w:sz w:val="18"/>
+          <w:szCs w:val="18"/>
+        </w:rPr>
+        <w:t>land</w:t>
+      </w:r>
+      <w:proofErr w:type="spellEnd"/>
+      <w:r>
+        <w:rPr>
+          <w:i/>
+          <w:iCs/>
+          <w:sz w:val="18"/>
+          <w:szCs w:val="18"/>
+        </w:rPr>
+        <w:t xml:space="preserve"> theatre of war'}</w:t>
+      </w:r>
+    </w:p>
+    <w:p>
+      <w:pPr>
+        <w:rPr>
+          <w:i/>
+          <w:iCs/>
+          <w:sz w:val="18"/>
+          <w:szCs w:val="18"/>
+        </w:rPr>
+      </w:pPr>
+      <w:r>
+        <w:rPr>
+          <w:i/>
+          <w:iCs/>
+          <w:sz w:val="18"/>
+          <w:szCs w:val="18"/>
+        </w:rPr>
+        <w:t>|- {'</w:t>
+      </w:r>
+      <w:proofErr w:type="spellStart"/>
+      <w:r>
+        <w:rPr>
+          <w:i/>
+          <w:iCs/>
+          <w:sz w:val="18"/>
+          <w:szCs w:val="18"/>
+        </w:rPr>
+        <w:t>subject</w:t>
+      </w:r>
+      <w:proofErr w:type="spellEnd"/>
+      <w:r>
+        <w:rPr>
+          <w:i/>
+          <w:iCs/>
+          <w:sz w:val="18"/>
+          <w:szCs w:val="18"/>
+        </w:rPr>
+        <w:t>': '</w:t>
+      </w:r>
+      <w:proofErr w:type="spellStart"/>
+      <w:r>
+        <w:rPr>
+          <w:i/>
+          <w:iCs/>
+          <w:sz w:val="18"/>
+          <w:szCs w:val="18"/>
+        </w:rPr>
+        <w:t>European</w:t>
+      </w:r>
+      <w:proofErr w:type="spellEnd"/>
+      <w:r>
+        <w:rPr>
+          <w:i/>
+          <w:iCs/>
+          <w:sz w:val="18"/>
+          <w:szCs w:val="18"/>
+        </w:rPr>
+        <w:t xml:space="preserve"> </w:t>
+      </w:r>
+      <w:proofErr w:type="spellStart"/>
+      <w:r>
+        <w:rPr>
+          <w:i/>
+          <w:iCs/>
+          <w:sz w:val="18"/>
+          <w:szCs w:val="18"/>
+        </w:rPr>
+        <w:t>Axis</w:t>
+      </w:r>
+      <w:proofErr w:type="spellEnd"/>
+      <w:r>
+        <w:rPr>
+          <w:i/>
+          <w:iCs/>
+          <w:sz w:val="18"/>
+          <w:szCs w:val="18"/>
+        </w:rPr>
+        <w:t xml:space="preserve"> powers', 'relation': 'opening', '</w:t>
+      </w:r>
+      <w:proofErr w:type="spellStart"/>
+      <w:r>
+        <w:rPr>
+          <w:i/>
+          <w:iCs/>
+          <w:sz w:val="18"/>
+          <w:szCs w:val="18"/>
+        </w:rPr>
+        <w:t>object</w:t>
+      </w:r>
+      <w:proofErr w:type="spellEnd"/>
+      <w:r>
+        <w:rPr>
+          <w:i/>
+          <w:iCs/>
+          <w:sz w:val="18"/>
+          <w:szCs w:val="18"/>
+        </w:rPr>
+        <w:t>': '</w:t>
+      </w:r>
+      <w:proofErr w:type="spellStart"/>
+      <w:r>
+        <w:rPr>
+          <w:i/>
+          <w:iCs/>
+          <w:sz w:val="18"/>
+          <w:szCs w:val="18"/>
+        </w:rPr>
+        <w:t>largest</w:t>
+      </w:r>
+      <w:proofErr w:type="spellEnd"/>
+      <w:r>
+        <w:rPr>
+          <w:i/>
+          <w:iCs/>
+          <w:sz w:val="18"/>
+          <w:szCs w:val="18"/>
+        </w:rPr>
+        <w:t xml:space="preserve"> </w:t>
+      </w:r>
+      <w:proofErr w:type="spellStart"/>
+      <w:r>
+        <w:rPr>
+          <w:i/>
+          <w:iCs/>
+          <w:sz w:val="18"/>
+          <w:szCs w:val="18"/>
+        </w:rPr>
+        <w:t>land</w:t>
+      </w:r>
+      <w:proofErr w:type="spellEnd"/>
+      <w:r>
+        <w:rPr>
+          <w:i/>
+          <w:iCs/>
+          <w:sz w:val="18"/>
+          <w:szCs w:val="18"/>
+        </w:rPr>
+        <w:t xml:space="preserve"> theatre in history'}</w:t>
+      </w:r>
+    </w:p>
+    <w:p>
+      <w:pPr>
+        <w:rPr>
+          <w:i/>
+          <w:iCs/>
+          <w:sz w:val="18"/>
+          <w:szCs w:val="18"/>
+        </w:rPr>
+      </w:pPr>
+      <w:r>
+        <w:rPr>
+          <w:i/>
+          <w:iCs/>
+          <w:sz w:val="18"/>
+          <w:szCs w:val="18"/>
+        </w:rPr>
         <w:lastRenderedPageBreak/>
-        <w:t>|- {'</w:t>
-      </w:r>
-      <w:proofErr w:type="spellStart"/>
-      <w:r>
-        <w:rPr>
-          <w:i/>
-          <w:iCs/>
-          <w:sz w:val="18"/>
-          <w:szCs w:val="18"/>
-        </w:rPr>
-        <w:t>subject</w:t>
-      </w:r>
-      <w:proofErr w:type="spellEnd"/>
-      <w:r>
-        <w:rPr>
-          <w:i/>
-          <w:iCs/>
-          <w:sz w:val="18"/>
-          <w:szCs w:val="18"/>
-        </w:rPr>
-        <w:t>': '</w:t>
-      </w:r>
-      <w:proofErr w:type="spellStart"/>
-      <w:r>
-        <w:rPr>
-          <w:i/>
-          <w:iCs/>
-          <w:sz w:val="18"/>
-          <w:szCs w:val="18"/>
-        </w:rPr>
-        <w:t>European</w:t>
-      </w:r>
-      <w:proofErr w:type="spellEnd"/>
-      <w:r>
-        <w:rPr>
-          <w:i/>
-          <w:iCs/>
-          <w:sz w:val="18"/>
-          <w:szCs w:val="18"/>
-        </w:rPr>
-        <w:t xml:space="preserve"> </w:t>
-      </w:r>
-      <w:proofErr w:type="spellStart"/>
-      <w:r>
-        <w:rPr>
-          <w:i/>
-          <w:iCs/>
-          <w:sz w:val="18"/>
-          <w:szCs w:val="18"/>
-        </w:rPr>
-        <w:t>Axis</w:t>
-      </w:r>
-      <w:proofErr w:type="spellEnd"/>
-      <w:r>
-        <w:rPr>
-          <w:i/>
-          <w:iCs/>
-          <w:sz w:val="18"/>
-          <w:szCs w:val="18"/>
-        </w:rPr>
-        <w:t xml:space="preserve"> powers', 'relation': 'opening', '</w:t>
-      </w:r>
-      <w:proofErr w:type="spellStart"/>
-      <w:r>
-        <w:rPr>
-          <w:i/>
-          <w:iCs/>
-          <w:sz w:val="18"/>
-          <w:szCs w:val="18"/>
-        </w:rPr>
-        <w:t>object</w:t>
-      </w:r>
-      <w:proofErr w:type="spellEnd"/>
-      <w:r>
-        <w:rPr>
-          <w:i/>
-          <w:iCs/>
-          <w:sz w:val="18"/>
-          <w:szCs w:val="18"/>
-        </w:rPr>
-        <w:t>': '</w:t>
-      </w:r>
-      <w:proofErr w:type="spellStart"/>
-      <w:r>
-        <w:rPr>
-          <w:i/>
-          <w:iCs/>
-          <w:sz w:val="18"/>
-          <w:szCs w:val="18"/>
-        </w:rPr>
-        <w:t>largest</w:t>
-      </w:r>
-      <w:proofErr w:type="spellEnd"/>
-      <w:r>
-        <w:rPr>
-          <w:i/>
-          <w:iCs/>
-          <w:sz w:val="18"/>
-          <w:szCs w:val="18"/>
-        </w:rPr>
-        <w:t xml:space="preserve"> </w:t>
-      </w:r>
-      <w:proofErr w:type="spellStart"/>
-      <w:r>
-        <w:rPr>
-          <w:i/>
-          <w:iCs/>
-          <w:sz w:val="18"/>
-          <w:szCs w:val="18"/>
-        </w:rPr>
-        <w:t>land</w:t>
-      </w:r>
-      <w:proofErr w:type="spellEnd"/>
-      <w:r>
-        <w:rPr>
-          <w:i/>
-          <w:iCs/>
-          <w:sz w:val="18"/>
-          <w:szCs w:val="18"/>
-        </w:rPr>
-        <w:t xml:space="preserve"> theatre'}</w:t>
-      </w:r>
-    </w:p>
-    <w:p>
-      <w:pPr>
-        <w:rPr>
-          <w:i/>
-          <w:iCs/>
-          <w:sz w:val="18"/>
-          <w:szCs w:val="18"/>
-        </w:rPr>
-      </w:pPr>
-      <w:r>
-        <w:rPr>
-          <w:i/>
-          <w:iCs/>
-          <w:sz w:val="18"/>
-          <w:szCs w:val="18"/>
-        </w:rPr>
-        <w:t>|- {'</w:t>
-      </w:r>
-      <w:proofErr w:type="spellStart"/>
-      <w:r>
-        <w:rPr>
-          <w:i/>
-          <w:iCs/>
-          <w:sz w:val="18"/>
-          <w:szCs w:val="18"/>
-        </w:rPr>
-        <w:t>subject</w:t>
-      </w:r>
-      <w:proofErr w:type="spellEnd"/>
-      <w:r>
-        <w:rPr>
-          <w:i/>
-          <w:iCs/>
-          <w:sz w:val="18"/>
-          <w:szCs w:val="18"/>
-        </w:rPr>
-        <w:t>': '</w:t>
-      </w:r>
-      <w:proofErr w:type="spellStart"/>
-      <w:r>
-        <w:rPr>
-          <w:i/>
-          <w:iCs/>
-          <w:sz w:val="18"/>
-          <w:szCs w:val="18"/>
-        </w:rPr>
-        <w:t>European</w:t>
-      </w:r>
-      <w:proofErr w:type="spellEnd"/>
-      <w:r>
-        <w:rPr>
-          <w:i/>
-          <w:iCs/>
-          <w:sz w:val="18"/>
-          <w:szCs w:val="18"/>
-        </w:rPr>
-        <w:t xml:space="preserve"> </w:t>
-      </w:r>
-      <w:proofErr w:type="spellStart"/>
-      <w:r>
-        <w:rPr>
-          <w:i/>
-          <w:iCs/>
-          <w:sz w:val="18"/>
-          <w:szCs w:val="18"/>
-        </w:rPr>
-        <w:t>Axis</w:t>
-      </w:r>
-      <w:proofErr w:type="spellEnd"/>
-      <w:r>
-        <w:rPr>
-          <w:i/>
-          <w:iCs/>
-          <w:sz w:val="18"/>
-          <w:szCs w:val="18"/>
-        </w:rPr>
-        <w:t xml:space="preserve"> powers', 'relation': 'opening', '</w:t>
-      </w:r>
-      <w:proofErr w:type="spellStart"/>
-      <w:r>
-        <w:rPr>
-          <w:i/>
-          <w:iCs/>
-          <w:sz w:val="18"/>
-          <w:szCs w:val="18"/>
-        </w:rPr>
-        <w:t>object</w:t>
-      </w:r>
-      <w:proofErr w:type="spellEnd"/>
-      <w:r>
-        <w:rPr>
-          <w:i/>
-          <w:iCs/>
-          <w:sz w:val="18"/>
-          <w:szCs w:val="18"/>
-        </w:rPr>
-        <w:t>': '</w:t>
-      </w:r>
-      <w:proofErr w:type="spellStart"/>
-      <w:r>
-        <w:rPr>
-          <w:i/>
-          <w:iCs/>
-          <w:sz w:val="18"/>
-          <w:szCs w:val="18"/>
-        </w:rPr>
-        <w:t>largest</w:t>
-      </w:r>
-      <w:proofErr w:type="spellEnd"/>
-      <w:r>
-        <w:rPr>
-          <w:i/>
-          <w:iCs/>
-          <w:sz w:val="18"/>
-          <w:szCs w:val="18"/>
-        </w:rPr>
-        <w:t xml:space="preserve"> </w:t>
-      </w:r>
-      <w:proofErr w:type="spellStart"/>
-      <w:r>
-        <w:rPr>
-          <w:i/>
-          <w:iCs/>
-          <w:sz w:val="18"/>
-          <w:szCs w:val="18"/>
-        </w:rPr>
-        <w:t>land</w:t>
-      </w:r>
-      <w:proofErr w:type="spellEnd"/>
-      <w:r>
-        <w:rPr>
-          <w:i/>
-          <w:iCs/>
-          <w:sz w:val="18"/>
-          <w:szCs w:val="18"/>
-        </w:rPr>
-        <w:t xml:space="preserve"> theatre of war'}</w:t>
-      </w:r>
-    </w:p>
-    <w:p>
-      <w:pPr>
-        <w:rPr>
-          <w:i/>
-          <w:iCs/>
-          <w:sz w:val="18"/>
-          <w:szCs w:val="18"/>
-        </w:rPr>
-      </w:pPr>
-      <w:r>
-        <w:rPr>
-          <w:i/>
-          <w:iCs/>
-          <w:sz w:val="18"/>
-          <w:szCs w:val="18"/>
-        </w:rPr>
-        <w:t>|- {'</w:t>
-      </w:r>
-      <w:proofErr w:type="spellStart"/>
-      <w:r>
-        <w:rPr>
-          <w:i/>
-          <w:iCs/>
-          <w:sz w:val="18"/>
-          <w:szCs w:val="18"/>
-        </w:rPr>
-        <w:t>subject</w:t>
-      </w:r>
-      <w:proofErr w:type="spellEnd"/>
-      <w:r>
-        <w:rPr>
-          <w:i/>
-          <w:iCs/>
-          <w:sz w:val="18"/>
-          <w:szCs w:val="18"/>
-        </w:rPr>
-        <w:t>': '</w:t>
-      </w:r>
-      <w:proofErr w:type="spellStart"/>
-      <w:r>
-        <w:rPr>
-          <w:i/>
-          <w:iCs/>
-          <w:sz w:val="18"/>
-          <w:szCs w:val="18"/>
-        </w:rPr>
-        <w:t>European</w:t>
-      </w:r>
-      <w:proofErr w:type="spellEnd"/>
-      <w:r>
-        <w:rPr>
-          <w:i/>
-          <w:iCs/>
-          <w:sz w:val="18"/>
-          <w:szCs w:val="18"/>
-        </w:rPr>
-        <w:t xml:space="preserve"> </w:t>
-      </w:r>
-      <w:proofErr w:type="spellStart"/>
-      <w:r>
-        <w:rPr>
-          <w:i/>
-          <w:iCs/>
-          <w:sz w:val="18"/>
-          <w:szCs w:val="18"/>
-        </w:rPr>
-        <w:t>Axis</w:t>
-      </w:r>
-      <w:proofErr w:type="spellEnd"/>
-      <w:r>
-        <w:rPr>
-          <w:i/>
-          <w:iCs/>
-          <w:sz w:val="18"/>
-          <w:szCs w:val="18"/>
-        </w:rPr>
-        <w:t xml:space="preserve"> powers', 'relation': 'opening', '</w:t>
-      </w:r>
-      <w:proofErr w:type="spellStart"/>
-      <w:r>
-        <w:rPr>
-          <w:i/>
-          <w:iCs/>
-          <w:sz w:val="18"/>
-          <w:szCs w:val="18"/>
-        </w:rPr>
-        <w:t>object</w:t>
-      </w:r>
-      <w:proofErr w:type="spellEnd"/>
-      <w:r>
-        <w:rPr>
-          <w:i/>
-          <w:iCs/>
-          <w:sz w:val="18"/>
-          <w:szCs w:val="18"/>
-        </w:rPr>
-        <w:t>': '</w:t>
-      </w:r>
-      <w:proofErr w:type="spellStart"/>
-      <w:r>
-        <w:rPr>
-          <w:i/>
-          <w:iCs/>
-          <w:sz w:val="18"/>
-          <w:szCs w:val="18"/>
-        </w:rPr>
-        <w:t>largest</w:t>
-      </w:r>
-      <w:proofErr w:type="spellEnd"/>
-      <w:r>
-        <w:rPr>
-          <w:i/>
-          <w:iCs/>
-          <w:sz w:val="18"/>
-          <w:szCs w:val="18"/>
-        </w:rPr>
-        <w:t xml:space="preserve"> </w:t>
-      </w:r>
-      <w:proofErr w:type="spellStart"/>
-      <w:r>
-        <w:rPr>
-          <w:i/>
-          <w:iCs/>
-          <w:sz w:val="18"/>
-          <w:szCs w:val="18"/>
-        </w:rPr>
-        <w:t>land</w:t>
-      </w:r>
-      <w:proofErr w:type="spellEnd"/>
-      <w:r>
-        <w:rPr>
-          <w:i/>
-          <w:iCs/>
-          <w:sz w:val="18"/>
-          <w:szCs w:val="18"/>
-        </w:rPr>
-        <w:t xml:space="preserve"> theatre in history'}</w:t>
-      </w:r>
-    </w:p>
-    <w:p>
-      <w:pPr>
-        <w:rPr>
-          <w:i/>
-          <w:iCs/>
-          <w:sz w:val="18"/>
-          <w:szCs w:val="18"/>
-        </w:rPr>
-      </w:pPr>
-      <w:r>
-        <w:rPr>
-          <w:i/>
-          <w:iCs/>
-          <w:sz w:val="18"/>
-          <w:szCs w:val="18"/>
-        </w:rPr>
         <w:t>|- {'</w:t>
       </w:r>
       <w:proofErr w:type="spellStart"/>

</xml_diff>